<commit_message>
classes and getters added
</commit_message>
<xml_diff>
--- a/Structure/Car Rental System - planning.docx
+++ b/Structure/Car Rental System - planning.docx
@@ -105,21 +105,7 @@
         <w:rPr>
           <w:rFonts w:ascii="Times New Roman" w:hAnsi="Times New Roman" w:cs="Times New Roman"/>
         </w:rPr>
-        <w:t xml:space="preserve"> the </w:t>
-      </w:r>
-      <w:proofErr w:type="gramStart"/>
-      <w:r>
-        <w:rPr>
-          <w:rFonts w:ascii="Times New Roman" w:hAnsi="Times New Roman" w:cs="Times New Roman"/>
-        </w:rPr>
-        <w:t>way</w:t>
-      </w:r>
-      <w:proofErr w:type="gramEnd"/>
-      <w:r>
-        <w:rPr>
-          <w:rFonts w:ascii="Times New Roman" w:hAnsi="Times New Roman" w:cs="Times New Roman"/>
-        </w:rPr>
-        <w:t xml:space="preserve"> the cars are rented.</w:t>
+        <w:t xml:space="preserve"> the way the cars are rented.</w:t>
       </w:r>
       <w:r>
         <w:rPr>
@@ -143,18 +129,8 @@
           <w:i/>
           <w:iCs/>
         </w:rPr>
-        <w:t xml:space="preserve">The </w:t>
-      </w:r>
-      <w:proofErr w:type="spellStart"/>
-      <w:r>
-        <w:rPr>
-          <w:rFonts w:ascii="Times New Roman" w:hAnsi="Times New Roman" w:cs="Times New Roman"/>
-          <w:i/>
-          <w:iCs/>
-        </w:rPr>
-        <w:t>strucure</w:t>
-      </w:r>
-      <w:proofErr w:type="spellEnd"/>
+        <w:t>The strucure</w:t>
+      </w:r>
       <w:r>
         <w:rPr>
           <w:rFonts w:ascii="Times New Roman" w:hAnsi="Times New Roman" w:cs="Times New Roman"/>
@@ -283,28 +259,12 @@
           <w:rFonts w:ascii="Times New Roman" w:hAnsi="Times New Roman" w:cs="Times New Roman"/>
         </w:rPr>
       </w:pPr>
-      <w:proofErr w:type="spellStart"/>
-      <w:r>
-        <w:rPr>
-          <w:rFonts w:ascii="Times New Roman" w:hAnsi="Times New Roman" w:cs="Times New Roman"/>
-        </w:rPr>
-        <w:t>Nume</w:t>
-      </w:r>
-      <w:proofErr w:type="spellEnd"/>
-      <w:r>
-        <w:rPr>
-          <w:rFonts w:ascii="Times New Roman" w:hAnsi="Times New Roman" w:cs="Times New Roman"/>
-        </w:rPr>
-        <w:t xml:space="preserve"> </w:t>
-      </w:r>
-      <w:proofErr w:type="spellStart"/>
-      <w:r>
-        <w:rPr>
-          <w:rFonts w:ascii="Times New Roman" w:hAnsi="Times New Roman" w:cs="Times New Roman"/>
-        </w:rPr>
-        <w:t>filiala</w:t>
-      </w:r>
-      <w:proofErr w:type="spellEnd"/>
+      <w:r>
+        <w:rPr>
+          <w:rFonts w:ascii="Times New Roman" w:hAnsi="Times New Roman" w:cs="Times New Roman"/>
+        </w:rPr>
+        <w:t>Nume filiala</w:t>
+      </w:r>
     </w:p>
     <w:p>
       <w:pPr>
@@ -666,7 +626,6 @@
           <w:color w:val="FF0000"/>
         </w:rPr>
       </w:pPr>
-      <w:proofErr w:type="spellStart"/>
       <w:r>
         <w:rPr>
           <w:rFonts w:ascii="Times New Roman" w:hAnsi="Times New Roman" w:cs="Times New Roman"/>
@@ -676,7 +635,6 @@
         </w:rPr>
         <w:t>RentalStartDate</w:t>
       </w:r>
-      <w:proofErr w:type="spellEnd"/>
     </w:p>
     <w:p>
       <w:pPr>
@@ -852,7 +810,6 @@
           <w:color w:val="FF0000"/>
         </w:rPr>
       </w:pPr>
-      <w:proofErr w:type="spellStart"/>
       <w:r>
         <w:rPr>
           <w:rFonts w:ascii="Times New Roman" w:hAnsi="Times New Roman" w:cs="Times New Roman"/>
@@ -860,8 +817,78 @@
           <w:bCs/>
           <w:color w:val="FF0000"/>
         </w:rPr>
-        <w:t>Rental</w:t>
-      </w:r>
+        <w:t>RentalEndtDate</w:t>
+      </w:r>
+    </w:p>
+    <w:p>
+      <w:pPr>
+        <w:pStyle w:val="ListParagraph"/>
+        <w:numPr>
+          <w:ilvl w:val="4"/>
+          <w:numId w:val="2"/>
+        </w:numPr>
+        <w:jc w:val="both"/>
+        <w:rPr>
+          <w:rFonts w:ascii="Times New Roman" w:hAnsi="Times New Roman" w:cs="Times New Roman"/>
+        </w:rPr>
+      </w:pPr>
+      <w:r>
+        <w:rPr>
+          <w:rFonts w:ascii="Times New Roman" w:hAnsi="Times New Roman" w:cs="Times New Roman"/>
+        </w:rPr>
+        <w:t>end day</w:t>
+      </w:r>
+    </w:p>
+    <w:p>
+      <w:pPr>
+        <w:pStyle w:val="ListParagraph"/>
+        <w:numPr>
+          <w:ilvl w:val="4"/>
+          <w:numId w:val="2"/>
+        </w:numPr>
+        <w:jc w:val="both"/>
+        <w:rPr>
+          <w:rFonts w:ascii="Times New Roman" w:hAnsi="Times New Roman" w:cs="Times New Roman"/>
+        </w:rPr>
+      </w:pPr>
+      <w:r>
+        <w:rPr>
+          <w:rFonts w:ascii="Times New Roman" w:hAnsi="Times New Roman" w:cs="Times New Roman"/>
+        </w:rPr>
+        <w:t>end month</w:t>
+      </w:r>
+    </w:p>
+    <w:p>
+      <w:pPr>
+        <w:pStyle w:val="ListParagraph"/>
+        <w:numPr>
+          <w:ilvl w:val="4"/>
+          <w:numId w:val="2"/>
+        </w:numPr>
+        <w:jc w:val="both"/>
+        <w:rPr>
+          <w:rFonts w:ascii="Times New Roman" w:hAnsi="Times New Roman" w:cs="Times New Roman"/>
+        </w:rPr>
+      </w:pPr>
+      <w:r>
+        <w:rPr>
+          <w:rFonts w:ascii="Times New Roman" w:hAnsi="Times New Roman" w:cs="Times New Roman"/>
+        </w:rPr>
+        <w:t>end year</w:t>
+      </w:r>
+    </w:p>
+    <w:p>
+      <w:pPr>
+        <w:pStyle w:val="ListParagraph"/>
+        <w:numPr>
+          <w:ilvl w:val="4"/>
+          <w:numId w:val="2"/>
+        </w:numPr>
+        <w:jc w:val="both"/>
+        <w:rPr>
+          <w:rFonts w:ascii="Times New Roman" w:hAnsi="Times New Roman" w:cs="Times New Roman"/>
+        </w:rPr>
+      </w:pPr>
       <w:r>
         <w:rPr>
           <w:rFonts w:ascii="Times New Roman" w:hAnsi="Times New Roman" w:cs="Times New Roman"/>
@@ -869,7 +896,7 @@
           <w:bCs/>
           <w:color w:val="FF0000"/>
         </w:rPr>
-        <w:t>End</w:t>
+        <w:t>E</w:t>
       </w:r>
       <w:r>
         <w:rPr>
@@ -878,80 +905,8 @@
           <w:bCs/>
           <w:color w:val="FF0000"/>
         </w:rPr>
-        <w:t>tDate</w:t>
-      </w:r>
-      <w:proofErr w:type="spellEnd"/>
-    </w:p>
-    <w:p>
-      <w:pPr>
-        <w:pStyle w:val="ListParagraph"/>
-        <w:numPr>
-          <w:ilvl w:val="4"/>
-          <w:numId w:val="2"/>
-        </w:numPr>
-        <w:jc w:val="both"/>
-        <w:rPr>
-          <w:rFonts w:ascii="Times New Roman" w:hAnsi="Times New Roman" w:cs="Times New Roman"/>
-        </w:rPr>
-      </w:pPr>
-      <w:r>
-        <w:rPr>
-          <w:rFonts w:ascii="Times New Roman" w:hAnsi="Times New Roman" w:cs="Times New Roman"/>
-        </w:rPr>
-        <w:t>end day</w:t>
-      </w:r>
-    </w:p>
-    <w:p>
-      <w:pPr>
-        <w:pStyle w:val="ListParagraph"/>
-        <w:numPr>
-          <w:ilvl w:val="4"/>
-          <w:numId w:val="2"/>
-        </w:numPr>
-        <w:jc w:val="both"/>
-        <w:rPr>
-          <w:rFonts w:ascii="Times New Roman" w:hAnsi="Times New Roman" w:cs="Times New Roman"/>
-        </w:rPr>
-      </w:pPr>
-      <w:r>
-        <w:rPr>
-          <w:rFonts w:ascii="Times New Roman" w:hAnsi="Times New Roman" w:cs="Times New Roman"/>
-        </w:rPr>
-        <w:t>end month</w:t>
-      </w:r>
-    </w:p>
-    <w:p>
-      <w:pPr>
-        <w:pStyle w:val="ListParagraph"/>
-        <w:numPr>
-          <w:ilvl w:val="4"/>
-          <w:numId w:val="2"/>
-        </w:numPr>
-        <w:jc w:val="both"/>
-        <w:rPr>
-          <w:rFonts w:ascii="Times New Roman" w:hAnsi="Times New Roman" w:cs="Times New Roman"/>
-        </w:rPr>
-      </w:pPr>
-      <w:r>
-        <w:rPr>
-          <w:rFonts w:ascii="Times New Roman" w:hAnsi="Times New Roman" w:cs="Times New Roman"/>
-        </w:rPr>
-        <w:t>end year</w:t>
-      </w:r>
-    </w:p>
-    <w:p>
-      <w:pPr>
-        <w:pStyle w:val="ListParagraph"/>
-        <w:numPr>
-          <w:ilvl w:val="4"/>
-          <w:numId w:val="2"/>
-        </w:numPr>
-        <w:jc w:val="both"/>
-        <w:rPr>
-          <w:rFonts w:ascii="Times New Roman" w:hAnsi="Times New Roman" w:cs="Times New Roman"/>
-        </w:rPr>
-      </w:pPr>
-      <w:proofErr w:type="spellStart"/>
+        <w:t>nd</w:t>
+      </w:r>
       <w:r>
         <w:rPr>
           <w:rFonts w:ascii="Times New Roman" w:hAnsi="Times New Roman" w:cs="Times New Roman"/>
@@ -959,7 +914,7 @@
           <w:bCs/>
           <w:color w:val="FF0000"/>
         </w:rPr>
-        <w:t>E</w:t>
+        <w:t>T</w:t>
       </w:r>
       <w:r>
         <w:rPr>
@@ -968,17 +923,62 @@
           <w:bCs/>
           <w:color w:val="FF0000"/>
         </w:rPr>
-        <w:t>nd</w:t>
-      </w:r>
-      <w:r>
+        <w:t>ime</w:t>
+      </w:r>
+    </w:p>
+    <w:p>
+      <w:pPr>
+        <w:pStyle w:val="ListParagraph"/>
+        <w:numPr>
+          <w:ilvl w:val="5"/>
+          <w:numId w:val="2"/>
+        </w:numPr>
+        <w:jc w:val="both"/>
+        <w:rPr>
+          <w:rFonts w:ascii="Times New Roman" w:hAnsi="Times New Roman" w:cs="Times New Roman"/>
+        </w:rPr>
+      </w:pPr>
+      <w:r>
+        <w:rPr>
+          <w:rFonts w:ascii="Times New Roman" w:hAnsi="Times New Roman" w:cs="Times New Roman"/>
+        </w:rPr>
+        <w:t>hour</w:t>
+      </w:r>
+    </w:p>
+    <w:p>
+      <w:pPr>
+        <w:pStyle w:val="ListParagraph"/>
+        <w:numPr>
+          <w:ilvl w:val="5"/>
+          <w:numId w:val="2"/>
+        </w:numPr>
+        <w:jc w:val="both"/>
+        <w:rPr>
+          <w:rFonts w:ascii="Times New Roman" w:hAnsi="Times New Roman" w:cs="Times New Roman"/>
+        </w:rPr>
+      </w:pPr>
+      <w:r>
+        <w:rPr>
+          <w:rFonts w:ascii="Times New Roman" w:hAnsi="Times New Roman" w:cs="Times New Roman"/>
+        </w:rPr>
+        <w:t>minutes</w:t>
+      </w:r>
+    </w:p>
+    <w:p>
+      <w:pPr>
+        <w:pStyle w:val="ListParagraph"/>
+        <w:numPr>
+          <w:ilvl w:val="2"/>
+          <w:numId w:val="2"/>
+        </w:numPr>
+        <w:jc w:val="both"/>
         <w:rPr>
           <w:rFonts w:ascii="Times New Roman" w:hAnsi="Times New Roman" w:cs="Times New Roman"/>
           <w:b/>
           <w:bCs/>
           <w:color w:val="FF0000"/>
         </w:rPr>
-        <w:t>T</w:t>
-      </w:r>
+      </w:pPr>
       <w:r>
         <w:rPr>
           <w:rFonts w:ascii="Times New Roman" w:hAnsi="Times New Roman" w:cs="Times New Roman"/>
@@ -986,53 +986,14 @@
           <w:bCs/>
           <w:color w:val="FF0000"/>
         </w:rPr>
-        <w:t>ime</w:t>
-      </w:r>
-      <w:proofErr w:type="spellEnd"/>
-    </w:p>
-    <w:p>
-      <w:pPr>
-        <w:pStyle w:val="ListParagraph"/>
-        <w:numPr>
-          <w:ilvl w:val="5"/>
-          <w:numId w:val="2"/>
-        </w:numPr>
-        <w:jc w:val="both"/>
-        <w:rPr>
-          <w:rFonts w:ascii="Times New Roman" w:hAnsi="Times New Roman" w:cs="Times New Roman"/>
-        </w:rPr>
-      </w:pPr>
-      <w:r>
-        <w:rPr>
-          <w:rFonts w:ascii="Times New Roman" w:hAnsi="Times New Roman" w:cs="Times New Roman"/>
-        </w:rPr>
-        <w:t>hour</w:t>
-      </w:r>
-    </w:p>
-    <w:p>
-      <w:pPr>
-        <w:pStyle w:val="ListParagraph"/>
-        <w:numPr>
-          <w:ilvl w:val="5"/>
-          <w:numId w:val="2"/>
-        </w:numPr>
-        <w:jc w:val="both"/>
-        <w:rPr>
-          <w:rFonts w:ascii="Times New Roman" w:hAnsi="Times New Roman" w:cs="Times New Roman"/>
-        </w:rPr>
-      </w:pPr>
-      <w:r>
-        <w:rPr>
-          <w:rFonts w:ascii="Times New Roman" w:hAnsi="Times New Roman" w:cs="Times New Roman"/>
-        </w:rPr>
-        <w:t>minutes</w:t>
-      </w:r>
-    </w:p>
-    <w:p>
-      <w:pPr>
-        <w:pStyle w:val="ListParagraph"/>
-        <w:numPr>
-          <w:ilvl w:val="2"/>
+        <w:t>Driving license Class</w:t>
+      </w:r>
+    </w:p>
+    <w:p>
+      <w:pPr>
+        <w:pStyle w:val="ListParagraph"/>
+        <w:numPr>
+          <w:ilvl w:val="3"/>
           <w:numId w:val="2"/>
         </w:numPr>
         <w:jc w:val="both"/>
@@ -1050,7 +1011,64 @@
           <w:bCs/>
           <w:color w:val="FF0000"/>
         </w:rPr>
-        <w:t>Driving license Class</w:t>
+        <w:t>StartDate</w:t>
+      </w:r>
+    </w:p>
+    <w:p>
+      <w:pPr>
+        <w:pStyle w:val="ListParagraph"/>
+        <w:numPr>
+          <w:ilvl w:val="4"/>
+          <w:numId w:val="2"/>
+        </w:numPr>
+        <w:jc w:val="both"/>
+        <w:rPr>
+          <w:rFonts w:ascii="Times New Roman" w:hAnsi="Times New Roman" w:cs="Times New Roman"/>
+        </w:rPr>
+      </w:pPr>
+      <w:r>
+        <w:rPr>
+          <w:rFonts w:ascii="Times New Roman" w:hAnsi="Times New Roman" w:cs="Times New Roman"/>
+        </w:rPr>
+        <w:t>start day</w:t>
+      </w:r>
+    </w:p>
+    <w:p>
+      <w:pPr>
+        <w:pStyle w:val="ListParagraph"/>
+        <w:numPr>
+          <w:ilvl w:val="4"/>
+          <w:numId w:val="2"/>
+        </w:numPr>
+        <w:jc w:val="both"/>
+        <w:rPr>
+          <w:rFonts w:ascii="Times New Roman" w:hAnsi="Times New Roman" w:cs="Times New Roman"/>
+        </w:rPr>
+      </w:pPr>
+      <w:r>
+        <w:rPr>
+          <w:rFonts w:ascii="Times New Roman" w:hAnsi="Times New Roman" w:cs="Times New Roman"/>
+        </w:rPr>
+        <w:t>start month</w:t>
+      </w:r>
+    </w:p>
+    <w:p>
+      <w:pPr>
+        <w:pStyle w:val="ListParagraph"/>
+        <w:numPr>
+          <w:ilvl w:val="4"/>
+          <w:numId w:val="2"/>
+        </w:numPr>
+        <w:jc w:val="both"/>
+        <w:rPr>
+          <w:rFonts w:ascii="Times New Roman" w:hAnsi="Times New Roman" w:cs="Times New Roman"/>
+        </w:rPr>
+      </w:pPr>
+      <w:r>
+        <w:rPr>
+          <w:rFonts w:ascii="Times New Roman" w:hAnsi="Times New Roman" w:cs="Times New Roman"/>
+        </w:rPr>
+        <w:t>start year</w:t>
       </w:r>
     </w:p>
     <w:p>
@@ -1075,7 +1093,7 @@
           <w:bCs/>
           <w:color w:val="FF0000"/>
         </w:rPr>
-        <w:t>StartDate</w:t>
+        <w:t>EndDate</w:t>
       </w:r>
     </w:p>
     <w:p>
@@ -1094,7 +1112,8 @@
         <w:rPr>
           <w:rFonts w:ascii="Times New Roman" w:hAnsi="Times New Roman" w:cs="Times New Roman"/>
         </w:rPr>
-        <w:t>start day</w:t>
+        <w:lastRenderedPageBreak/>
+        <w:t>end day</w:t>
       </w:r>
     </w:p>
     <w:p>
@@ -1113,7 +1132,13 @@
         <w:rPr>
           <w:rFonts w:ascii="Times New Roman" w:hAnsi="Times New Roman" w:cs="Times New Roman"/>
         </w:rPr>
-        <w:t>start month</w:t>
+        <w:t>end mo</w:t>
+      </w:r>
+      <w:r>
+        <w:rPr>
+          <w:rFonts w:ascii="Times New Roman" w:hAnsi="Times New Roman" w:cs="Times New Roman"/>
+        </w:rPr>
+        <w:t>nth</w:t>
       </w:r>
     </w:p>
     <w:p>
@@ -1132,7 +1157,7 @@
         <w:rPr>
           <w:rFonts w:ascii="Times New Roman" w:hAnsi="Times New Roman" w:cs="Times New Roman"/>
         </w:rPr>
-        <w:t>start year</w:t>
+        <w:t>end year</w:t>
       </w:r>
     </w:p>
     <w:p>
@@ -1140,6 +1165,67 @@
         <w:pStyle w:val="ListParagraph"/>
         <w:numPr>
           <w:ilvl w:val="3"/>
+          <w:numId w:val="2"/>
+        </w:numPr>
+        <w:jc w:val="both"/>
+        <w:rPr>
+          <w:rFonts w:ascii="Times New Roman" w:hAnsi="Times New Roman" w:cs="Times New Roman"/>
+        </w:rPr>
+      </w:pPr>
+      <w:r>
+        <w:rPr>
+          <w:rFonts w:ascii="Times New Roman" w:hAnsi="Times New Roman" w:cs="Times New Roman"/>
+        </w:rPr>
+        <w:t xml:space="preserve">is the person able to drive? </w:t>
+      </w:r>
+      <w:r>
+        <w:rPr>
+          <w:rFonts w:ascii="Times New Roman" w:hAnsi="Times New Roman" w:cs="Times New Roman"/>
+        </w:rPr>
+        <w:t>(</w:t>
+      </w:r>
+      <w:r>
+        <w:rPr>
+          <w:rFonts w:ascii="Times New Roman" w:hAnsi="Times New Roman" w:cs="Times New Roman"/>
+        </w:rPr>
+        <w:t>yes</w:t>
+      </w:r>
+      <w:r>
+        <w:rPr>
+          <w:rFonts w:ascii="Times New Roman" w:hAnsi="Times New Roman" w:cs="Times New Roman"/>
+        </w:rPr>
+        <w:t xml:space="preserve"> - true</w:t>
+      </w:r>
+      <w:r>
+        <w:rPr>
+          <w:rFonts w:ascii="Times New Roman" w:hAnsi="Times New Roman" w:cs="Times New Roman"/>
+        </w:rPr>
+        <w:t>/</w:t>
+      </w:r>
+      <w:r>
+        <w:rPr>
+          <w:rFonts w:ascii="Times New Roman" w:hAnsi="Times New Roman" w:cs="Times New Roman"/>
+        </w:rPr>
+        <w:t>no</w:t>
+      </w:r>
+      <w:r>
+        <w:rPr>
+          <w:rFonts w:ascii="Times New Roman" w:hAnsi="Times New Roman" w:cs="Times New Roman"/>
+        </w:rPr>
+        <w:t xml:space="preserve"> - false</w:t>
+      </w:r>
+      <w:r>
+        <w:rPr>
+          <w:rFonts w:ascii="Times New Roman" w:hAnsi="Times New Roman" w:cs="Times New Roman"/>
+        </w:rPr>
+        <w:t>)</w:t>
+      </w:r>
+    </w:p>
+    <w:p>
+      <w:pPr>
+        <w:pStyle w:val="ListParagraph"/>
+        <w:numPr>
+          <w:ilvl w:val="2"/>
           <w:numId w:val="2"/>
         </w:numPr>
         <w:jc w:val="both"/>
@@ -1150,7 +1236,6 @@
           <w:color w:val="FF0000"/>
         </w:rPr>
       </w:pPr>
-      <w:proofErr w:type="spellStart"/>
       <w:r>
         <w:rPr>
           <w:rFonts w:ascii="Times New Roman" w:hAnsi="Times New Roman" w:cs="Times New Roman"/>
@@ -1158,153 +1243,17 @@
           <w:bCs/>
           <w:color w:val="FF0000"/>
         </w:rPr>
-        <w:t>EndDate</w:t>
-      </w:r>
-      <w:proofErr w:type="spellEnd"/>
-    </w:p>
-    <w:p>
-      <w:pPr>
-        <w:pStyle w:val="ListParagraph"/>
-        <w:numPr>
-          <w:ilvl w:val="4"/>
-          <w:numId w:val="2"/>
-        </w:numPr>
-        <w:jc w:val="both"/>
-        <w:rPr>
-          <w:rFonts w:ascii="Times New Roman" w:hAnsi="Times New Roman" w:cs="Times New Roman"/>
-        </w:rPr>
-      </w:pPr>
-      <w:r>
-        <w:rPr>
-          <w:rFonts w:ascii="Times New Roman" w:hAnsi="Times New Roman" w:cs="Times New Roman"/>
-        </w:rPr>
-        <w:lastRenderedPageBreak/>
-        <w:t>end day</w:t>
-      </w:r>
-    </w:p>
-    <w:p>
-      <w:pPr>
-        <w:pStyle w:val="ListParagraph"/>
-        <w:numPr>
-          <w:ilvl w:val="4"/>
-          <w:numId w:val="2"/>
-        </w:numPr>
-        <w:jc w:val="both"/>
-        <w:rPr>
-          <w:rFonts w:ascii="Times New Roman" w:hAnsi="Times New Roman" w:cs="Times New Roman"/>
-        </w:rPr>
-      </w:pPr>
-      <w:r>
-        <w:rPr>
-          <w:rFonts w:ascii="Times New Roman" w:hAnsi="Times New Roman" w:cs="Times New Roman"/>
-        </w:rPr>
-        <w:t>end mo</w:t>
-      </w:r>
-      <w:r>
-        <w:rPr>
-          <w:rFonts w:ascii="Times New Roman" w:hAnsi="Times New Roman" w:cs="Times New Roman"/>
-        </w:rPr>
-        <w:t>nth</w:t>
-      </w:r>
-    </w:p>
-    <w:p>
-      <w:pPr>
-        <w:pStyle w:val="ListParagraph"/>
-        <w:numPr>
-          <w:ilvl w:val="4"/>
-          <w:numId w:val="2"/>
-        </w:numPr>
-        <w:jc w:val="both"/>
-        <w:rPr>
-          <w:rFonts w:ascii="Times New Roman" w:hAnsi="Times New Roman" w:cs="Times New Roman"/>
-        </w:rPr>
-      </w:pPr>
-      <w:r>
-        <w:rPr>
-          <w:rFonts w:ascii="Times New Roman" w:hAnsi="Times New Roman" w:cs="Times New Roman"/>
-        </w:rPr>
-        <w:t>end year</w:t>
-      </w:r>
-    </w:p>
-    <w:p>
-      <w:pPr>
-        <w:pStyle w:val="ListParagraph"/>
-        <w:numPr>
-          <w:ilvl w:val="3"/>
-          <w:numId w:val="2"/>
-        </w:numPr>
-        <w:jc w:val="both"/>
-        <w:rPr>
-          <w:rFonts w:ascii="Times New Roman" w:hAnsi="Times New Roman" w:cs="Times New Roman"/>
-        </w:rPr>
-      </w:pPr>
-      <w:r>
-        <w:rPr>
-          <w:rFonts w:ascii="Times New Roman" w:hAnsi="Times New Roman" w:cs="Times New Roman"/>
-        </w:rPr>
-        <w:t xml:space="preserve">is the person able to drive? </w:t>
-      </w:r>
-      <w:r>
-        <w:rPr>
-          <w:rFonts w:ascii="Times New Roman" w:hAnsi="Times New Roman" w:cs="Times New Roman"/>
-        </w:rPr>
-        <w:t>(</w:t>
-      </w:r>
-      <w:proofErr w:type="gramStart"/>
-      <w:r>
-        <w:rPr>
-          <w:rFonts w:ascii="Times New Roman" w:hAnsi="Times New Roman" w:cs="Times New Roman"/>
-        </w:rPr>
-        <w:t>yes</w:t>
-      </w:r>
-      <w:proofErr w:type="gramEnd"/>
-      <w:r>
-        <w:rPr>
-          <w:rFonts w:ascii="Times New Roman" w:hAnsi="Times New Roman" w:cs="Times New Roman"/>
-        </w:rPr>
-        <w:t xml:space="preserve"> - true</w:t>
-      </w:r>
-      <w:r>
-        <w:rPr>
-          <w:rFonts w:ascii="Times New Roman" w:hAnsi="Times New Roman" w:cs="Times New Roman"/>
-        </w:rPr>
-        <w:t>/</w:t>
-      </w:r>
-      <w:r>
-        <w:rPr>
-          <w:rFonts w:ascii="Times New Roman" w:hAnsi="Times New Roman" w:cs="Times New Roman"/>
-        </w:rPr>
-        <w:t>no</w:t>
-      </w:r>
-      <w:r>
-        <w:rPr>
-          <w:rFonts w:ascii="Times New Roman" w:hAnsi="Times New Roman" w:cs="Times New Roman"/>
-        </w:rPr>
-        <w:t xml:space="preserve"> - false</w:t>
-      </w:r>
-      <w:r>
-        <w:rPr>
-          <w:rFonts w:ascii="Times New Roman" w:hAnsi="Times New Roman" w:cs="Times New Roman"/>
-        </w:rPr>
-        <w:t>)</w:t>
-      </w:r>
-    </w:p>
-    <w:p>
-      <w:pPr>
-        <w:pStyle w:val="ListParagraph"/>
-        <w:numPr>
-          <w:ilvl w:val="2"/>
-          <w:numId w:val="2"/>
-        </w:numPr>
-        <w:jc w:val="both"/>
+        <w:t>C</w:t>
+      </w:r>
+      <w:r>
         <w:rPr>
           <w:rFonts w:ascii="Times New Roman" w:hAnsi="Times New Roman" w:cs="Times New Roman"/>
           <w:b/>
           <w:bCs/>
           <w:color w:val="FF0000"/>
         </w:rPr>
-      </w:pPr>
-      <w:proofErr w:type="spellStart"/>
+        <w:t>ustomers</w:t>
+      </w:r>
       <w:r>
         <w:rPr>
           <w:rFonts w:ascii="Times New Roman" w:hAnsi="Times New Roman" w:cs="Times New Roman"/>
@@ -1312,17 +1261,125 @@
           <w:bCs/>
           <w:color w:val="FF0000"/>
         </w:rPr>
-        <w:t>C</w:t>
-      </w:r>
-      <w:r>
+        <w:t>’s home address</w:t>
+      </w:r>
+    </w:p>
+    <w:p>
+      <w:pPr>
+        <w:pStyle w:val="ListParagraph"/>
+        <w:numPr>
+          <w:ilvl w:val="3"/>
+          <w:numId w:val="2"/>
+        </w:numPr>
+        <w:jc w:val="both"/>
+        <w:rPr>
+          <w:rFonts w:ascii="Times New Roman" w:hAnsi="Times New Roman" w:cs="Times New Roman"/>
+        </w:rPr>
+      </w:pPr>
+      <w:r>
+        <w:rPr>
+          <w:rFonts w:ascii="Times New Roman" w:hAnsi="Times New Roman" w:cs="Times New Roman"/>
+        </w:rPr>
+        <w:t>country</w:t>
+      </w:r>
+    </w:p>
+    <w:p>
+      <w:pPr>
+        <w:pStyle w:val="ListParagraph"/>
+        <w:numPr>
+          <w:ilvl w:val="3"/>
+          <w:numId w:val="2"/>
+        </w:numPr>
+        <w:jc w:val="both"/>
+        <w:rPr>
+          <w:rFonts w:ascii="Times New Roman" w:hAnsi="Times New Roman" w:cs="Times New Roman"/>
+        </w:rPr>
+      </w:pPr>
+      <w:r>
+        <w:rPr>
+          <w:rFonts w:ascii="Times New Roman" w:hAnsi="Times New Roman" w:cs="Times New Roman"/>
+        </w:rPr>
+        <w:t>city</w:t>
+      </w:r>
+    </w:p>
+    <w:p>
+      <w:pPr>
+        <w:pStyle w:val="ListParagraph"/>
+        <w:numPr>
+          <w:ilvl w:val="3"/>
+          <w:numId w:val="2"/>
+        </w:numPr>
+        <w:jc w:val="both"/>
+        <w:rPr>
+          <w:rFonts w:ascii="Times New Roman" w:hAnsi="Times New Roman" w:cs="Times New Roman"/>
+        </w:rPr>
+      </w:pPr>
+      <w:r>
+        <w:rPr>
+          <w:rFonts w:ascii="Times New Roman" w:hAnsi="Times New Roman" w:cs="Times New Roman"/>
+        </w:rPr>
+        <w:t>postal</w:t>
+      </w:r>
+      <w:r>
+        <w:rPr>
+          <w:rFonts w:ascii="Times New Roman" w:hAnsi="Times New Roman" w:cs="Times New Roman"/>
+        </w:rPr>
+        <w:t xml:space="preserve"> code</w:t>
+      </w:r>
+    </w:p>
+    <w:p>
+      <w:pPr>
+        <w:pStyle w:val="ListParagraph"/>
+        <w:numPr>
+          <w:ilvl w:val="3"/>
+          <w:numId w:val="2"/>
+        </w:numPr>
+        <w:jc w:val="both"/>
+        <w:rPr>
+          <w:rFonts w:ascii="Times New Roman" w:hAnsi="Times New Roman" w:cs="Times New Roman"/>
+        </w:rPr>
+      </w:pPr>
+      <w:r>
+        <w:rPr>
+          <w:rFonts w:ascii="Times New Roman" w:hAnsi="Times New Roman" w:cs="Times New Roman"/>
+        </w:rPr>
+        <w:t>street</w:t>
+      </w:r>
+    </w:p>
+    <w:p>
+      <w:pPr>
+        <w:pStyle w:val="ListParagraph"/>
+        <w:numPr>
+          <w:ilvl w:val="3"/>
+          <w:numId w:val="2"/>
+        </w:numPr>
+        <w:jc w:val="both"/>
+        <w:rPr>
+          <w:rFonts w:ascii="Times New Roman" w:hAnsi="Times New Roman" w:cs="Times New Roman"/>
+        </w:rPr>
+      </w:pPr>
+      <w:r>
+        <w:rPr>
+          <w:rFonts w:ascii="Times New Roman" w:hAnsi="Times New Roman" w:cs="Times New Roman"/>
+        </w:rPr>
+        <w:t>number</w:t>
+      </w:r>
+    </w:p>
+    <w:p>
+      <w:pPr>
+        <w:pStyle w:val="ListParagraph"/>
+        <w:numPr>
+          <w:ilvl w:val="2"/>
+          <w:numId w:val="2"/>
+        </w:numPr>
+        <w:jc w:val="both"/>
         <w:rPr>
           <w:rFonts w:ascii="Times New Roman" w:hAnsi="Times New Roman" w:cs="Times New Roman"/>
           <w:b/>
           <w:bCs/>
           <w:color w:val="FF0000"/>
         </w:rPr>
-        <w:t>ustomers</w:t>
-      </w:r>
+      </w:pPr>
       <w:r>
         <w:rPr>
           <w:rFonts w:ascii="Times New Roman" w:hAnsi="Times New Roman" w:cs="Times New Roman"/>
@@ -1330,143 +1387,421 @@
           <w:bCs/>
           <w:color w:val="FF0000"/>
         </w:rPr>
-        <w:t>’s</w:t>
-      </w:r>
-      <w:proofErr w:type="spellEnd"/>
-      <w:r>
+        <w:t>Date of birth Class</w:t>
+      </w:r>
+    </w:p>
+    <w:p>
+      <w:pPr>
+        <w:pStyle w:val="ListParagraph"/>
+        <w:numPr>
+          <w:ilvl w:val="3"/>
+          <w:numId w:val="2"/>
+        </w:numPr>
+        <w:jc w:val="both"/>
+        <w:rPr>
+          <w:rFonts w:ascii="Times New Roman" w:hAnsi="Times New Roman" w:cs="Times New Roman"/>
+        </w:rPr>
+      </w:pPr>
+      <w:r>
+        <w:rPr>
+          <w:rFonts w:ascii="Times New Roman" w:hAnsi="Times New Roman" w:cs="Times New Roman"/>
+        </w:rPr>
+        <w:t>day</w:t>
+      </w:r>
+    </w:p>
+    <w:p>
+      <w:pPr>
+        <w:pStyle w:val="ListParagraph"/>
+        <w:numPr>
+          <w:ilvl w:val="3"/>
+          <w:numId w:val="2"/>
+        </w:numPr>
+        <w:jc w:val="both"/>
+        <w:rPr>
+          <w:rFonts w:ascii="Times New Roman" w:hAnsi="Times New Roman" w:cs="Times New Roman"/>
+        </w:rPr>
+      </w:pPr>
+      <w:r>
+        <w:rPr>
+          <w:rFonts w:ascii="Times New Roman" w:hAnsi="Times New Roman" w:cs="Times New Roman"/>
+        </w:rPr>
+        <w:t>month</w:t>
+      </w:r>
+    </w:p>
+    <w:p>
+      <w:pPr>
+        <w:pStyle w:val="ListParagraph"/>
+        <w:numPr>
+          <w:ilvl w:val="3"/>
+          <w:numId w:val="2"/>
+        </w:numPr>
+        <w:jc w:val="both"/>
+        <w:rPr>
+          <w:rFonts w:ascii="Times New Roman" w:hAnsi="Times New Roman" w:cs="Times New Roman"/>
+        </w:rPr>
+      </w:pPr>
+      <w:r>
+        <w:rPr>
+          <w:rFonts w:ascii="Times New Roman" w:hAnsi="Times New Roman" w:cs="Times New Roman"/>
+        </w:rPr>
+        <w:t>year</w:t>
+      </w:r>
+    </w:p>
+    <w:p>
+      <w:pPr>
+        <w:pStyle w:val="ListParagraph"/>
+        <w:numPr>
+          <w:ilvl w:val="1"/>
+          <w:numId w:val="2"/>
+        </w:numPr>
+        <w:jc w:val="both"/>
+        <w:rPr>
+          <w:rFonts w:ascii="Times New Roman" w:hAnsi="Times New Roman" w:cs="Times New Roman"/>
+          <w:b/>
+          <w:bCs/>
+          <w:color w:val="00B0F0"/>
+        </w:rPr>
+      </w:pPr>
+      <w:r>
+        <w:rPr>
+          <w:rFonts w:ascii="Times New Roman" w:hAnsi="Times New Roman" w:cs="Times New Roman"/>
+          <w:b/>
+          <w:bCs/>
+          <w:color w:val="00B0F0"/>
+        </w:rPr>
+        <w:t>Car Class</w:t>
+      </w:r>
+    </w:p>
+    <w:p>
+      <w:pPr>
+        <w:pStyle w:val="ListParagraph"/>
+        <w:numPr>
+          <w:ilvl w:val="2"/>
+          <w:numId w:val="2"/>
+        </w:numPr>
+        <w:jc w:val="both"/>
+        <w:rPr>
+          <w:rFonts w:ascii="Times New Roman" w:hAnsi="Times New Roman" w:cs="Times New Roman"/>
+        </w:rPr>
+      </w:pPr>
+      <w:r>
+        <w:rPr>
+          <w:rFonts w:ascii="Times New Roman" w:hAnsi="Times New Roman" w:cs="Times New Roman"/>
+        </w:rPr>
+        <w:t>make</w:t>
+      </w:r>
+    </w:p>
+    <w:p>
+      <w:pPr>
+        <w:pStyle w:val="ListParagraph"/>
+        <w:numPr>
+          <w:ilvl w:val="2"/>
+          <w:numId w:val="2"/>
+        </w:numPr>
+        <w:jc w:val="both"/>
+        <w:rPr>
+          <w:rFonts w:ascii="Times New Roman" w:hAnsi="Times New Roman" w:cs="Times New Roman"/>
+        </w:rPr>
+      </w:pPr>
+      <w:r>
+        <w:rPr>
+          <w:rFonts w:ascii="Times New Roman" w:hAnsi="Times New Roman" w:cs="Times New Roman"/>
+        </w:rPr>
+        <w:t>color</w:t>
+      </w:r>
+    </w:p>
+    <w:p>
+      <w:pPr>
+        <w:pStyle w:val="ListParagraph"/>
+        <w:numPr>
+          <w:ilvl w:val="2"/>
+          <w:numId w:val="2"/>
+        </w:numPr>
+        <w:jc w:val="both"/>
+        <w:rPr>
+          <w:rFonts w:ascii="Times New Roman" w:hAnsi="Times New Roman" w:cs="Times New Roman"/>
+        </w:rPr>
+      </w:pPr>
+      <w:r>
+        <w:rPr>
+          <w:rFonts w:ascii="Times New Roman" w:hAnsi="Times New Roman" w:cs="Times New Roman"/>
+        </w:rPr>
+        <w:t xml:space="preserve">brake </w:t>
+      </w:r>
+      <w:r>
+        <w:rPr>
+          <w:rFonts w:ascii="Times New Roman" w:hAnsi="Times New Roman" w:cs="Times New Roman"/>
+        </w:rPr>
+        <w:t>horsepower</w:t>
+      </w:r>
+    </w:p>
+    <w:p>
+      <w:pPr>
+        <w:pStyle w:val="ListParagraph"/>
+        <w:numPr>
+          <w:ilvl w:val="2"/>
+          <w:numId w:val="2"/>
+        </w:numPr>
+        <w:jc w:val="both"/>
+        <w:rPr>
+          <w:rFonts w:ascii="Times New Roman" w:hAnsi="Times New Roman" w:cs="Times New Roman"/>
+        </w:rPr>
+      </w:pPr>
+      <w:r>
+        <w:rPr>
+          <w:rFonts w:ascii="Times New Roman" w:hAnsi="Times New Roman" w:cs="Times New Roman"/>
+        </w:rPr>
+        <w:t>engine</w:t>
+      </w:r>
+    </w:p>
+    <w:p>
+      <w:pPr>
+        <w:pStyle w:val="ListParagraph"/>
+        <w:numPr>
+          <w:ilvl w:val="2"/>
+          <w:numId w:val="2"/>
+        </w:numPr>
+        <w:jc w:val="both"/>
+        <w:rPr>
+          <w:rFonts w:ascii="Times New Roman" w:hAnsi="Times New Roman" w:cs="Times New Roman"/>
+        </w:rPr>
+      </w:pPr>
+      <w:r>
+        <w:rPr>
+          <w:rFonts w:ascii="Times New Roman" w:hAnsi="Times New Roman" w:cs="Times New Roman"/>
+        </w:rPr>
+        <w:t>doors</w:t>
+      </w:r>
+    </w:p>
+    <w:p>
+      <w:pPr>
+        <w:pStyle w:val="ListParagraph"/>
+        <w:numPr>
+          <w:ilvl w:val="2"/>
+          <w:numId w:val="2"/>
+        </w:numPr>
+        <w:jc w:val="both"/>
+        <w:rPr>
+          <w:rFonts w:ascii="Times New Roman" w:hAnsi="Times New Roman" w:cs="Times New Roman"/>
+        </w:rPr>
+      </w:pPr>
+      <w:r>
+        <w:rPr>
+          <w:rFonts w:ascii="Times New Roman" w:hAnsi="Times New Roman" w:cs="Times New Roman"/>
+        </w:rPr>
+        <w:t>seats</w:t>
+      </w:r>
+    </w:p>
+    <w:p>
+      <w:pPr>
+        <w:pStyle w:val="ListParagraph"/>
+        <w:numPr>
+          <w:ilvl w:val="2"/>
+          <w:numId w:val="2"/>
+        </w:numPr>
+        <w:jc w:val="both"/>
+        <w:rPr>
+          <w:rFonts w:ascii="Times New Roman" w:hAnsi="Times New Roman" w:cs="Times New Roman"/>
+        </w:rPr>
+      </w:pPr>
+      <w:r>
+        <w:rPr>
+          <w:rFonts w:ascii="Times New Roman" w:hAnsi="Times New Roman" w:cs="Times New Roman"/>
+        </w:rPr>
+        <w:t>transmission (automatic</w:t>
+      </w:r>
+      <w:r>
+        <w:rPr>
+          <w:rFonts w:ascii="Times New Roman" w:hAnsi="Times New Roman" w:cs="Times New Roman"/>
+        </w:rPr>
+        <w:t>/</w:t>
+      </w:r>
+      <w:r>
+        <w:rPr>
+          <w:rFonts w:ascii="Times New Roman" w:hAnsi="Times New Roman" w:cs="Times New Roman"/>
+        </w:rPr>
+        <w:t>manual</w:t>
+      </w:r>
+      <w:r>
+        <w:rPr>
+          <w:rFonts w:ascii="Times New Roman" w:hAnsi="Times New Roman" w:cs="Times New Roman"/>
+        </w:rPr>
+        <w:t>)</w:t>
+      </w:r>
+    </w:p>
+    <w:p>
+      <w:pPr>
+        <w:pStyle w:val="ListParagraph"/>
+        <w:numPr>
+          <w:ilvl w:val="2"/>
+          <w:numId w:val="2"/>
+        </w:numPr>
+        <w:jc w:val="both"/>
+        <w:rPr>
+          <w:rFonts w:ascii="Times New Roman" w:hAnsi="Times New Roman" w:cs="Times New Roman"/>
+        </w:rPr>
+      </w:pPr>
+      <w:r>
+        <w:rPr>
+          <w:rFonts w:ascii="Times New Roman" w:hAnsi="Times New Roman" w:cs="Times New Roman"/>
+        </w:rPr>
+        <w:t>consumption</w:t>
+      </w:r>
+    </w:p>
+    <w:p>
+      <w:pPr>
+        <w:pStyle w:val="ListParagraph"/>
+        <w:numPr>
+          <w:ilvl w:val="2"/>
+          <w:numId w:val="2"/>
+        </w:numPr>
+        <w:jc w:val="both"/>
+        <w:rPr>
+          <w:rFonts w:ascii="Times New Roman" w:hAnsi="Times New Roman" w:cs="Times New Roman"/>
+        </w:rPr>
+      </w:pPr>
+      <w:r>
+        <w:rPr>
+          <w:rFonts w:ascii="Times New Roman" w:hAnsi="Times New Roman" w:cs="Times New Roman"/>
+        </w:rPr>
+        <w:t>availability</w:t>
+      </w:r>
+      <w:r>
+        <w:rPr>
+          <w:rFonts w:ascii="Times New Roman" w:hAnsi="Times New Roman" w:cs="Times New Roman"/>
+        </w:rPr>
+        <w:t xml:space="preserve"> (</w:t>
+      </w:r>
+      <w:r>
+        <w:rPr>
+          <w:rFonts w:ascii="Times New Roman" w:hAnsi="Times New Roman" w:cs="Times New Roman"/>
+        </w:rPr>
+        <w:t>if during a certain period, the car is available for rental</w:t>
+      </w:r>
+      <w:r>
+        <w:rPr>
+          <w:rFonts w:ascii="Times New Roman" w:hAnsi="Times New Roman" w:cs="Times New Roman"/>
+        </w:rPr>
+        <w:t>)</w:t>
+      </w:r>
+    </w:p>
+    <w:p>
+      <w:pPr>
+        <w:pStyle w:val="ListParagraph"/>
+        <w:numPr>
+          <w:ilvl w:val="2"/>
+          <w:numId w:val="2"/>
+        </w:numPr>
+        <w:jc w:val="both"/>
+        <w:rPr>
+          <w:rFonts w:ascii="Times New Roman" w:hAnsi="Times New Roman" w:cs="Times New Roman"/>
+        </w:rPr>
+      </w:pPr>
+      <w:r>
+        <w:rPr>
+          <w:rFonts w:ascii="Times New Roman" w:hAnsi="Times New Roman" w:cs="Times New Roman"/>
+        </w:rPr>
+        <w:t>price per day</w:t>
+      </w:r>
+    </w:p>
+    <w:p>
+      <w:pPr>
+        <w:pStyle w:val="ListParagraph"/>
+        <w:numPr>
+          <w:ilvl w:val="2"/>
+          <w:numId w:val="2"/>
+        </w:numPr>
+        <w:jc w:val="both"/>
+        <w:rPr>
+          <w:rFonts w:ascii="Times New Roman" w:hAnsi="Times New Roman" w:cs="Times New Roman"/>
+        </w:rPr>
+      </w:pPr>
+      <w:r>
+        <w:rPr>
+          <w:rFonts w:ascii="Times New Roman" w:hAnsi="Times New Roman" w:cs="Times New Roman"/>
+        </w:rPr>
+        <w:t>deposit</w:t>
+      </w:r>
+    </w:p>
+    <w:p>
+      <w:pPr>
+        <w:pStyle w:val="ListParagraph"/>
+        <w:numPr>
+          <w:ilvl w:val="2"/>
+          <w:numId w:val="2"/>
+        </w:numPr>
+        <w:jc w:val="both"/>
+        <w:rPr>
+          <w:rFonts w:ascii="Times New Roman" w:hAnsi="Times New Roman" w:cs="Times New Roman"/>
+        </w:rPr>
+      </w:pPr>
+      <w:r>
+        <w:rPr>
+          <w:rFonts w:ascii="Times New Roman" w:hAnsi="Times New Roman" w:cs="Times New Roman"/>
+        </w:rPr>
+        <w:t>payment in advance</w:t>
+      </w:r>
+      <w:r>
+        <w:rPr>
+          <w:rFonts w:ascii="Times New Roman" w:hAnsi="Times New Roman" w:cs="Times New Roman"/>
+        </w:rPr>
+        <w:t xml:space="preserve"> </w:t>
+      </w:r>
+    </w:p>
+    <w:p>
+      <w:pPr>
+        <w:pStyle w:val="ListParagraph"/>
+        <w:numPr>
+          <w:ilvl w:val="2"/>
+          <w:numId w:val="2"/>
+        </w:numPr>
+        <w:jc w:val="both"/>
+        <w:rPr>
+          <w:rFonts w:ascii="Times New Roman" w:hAnsi="Times New Roman" w:cs="Times New Roman"/>
+        </w:rPr>
+      </w:pPr>
+      <w:r>
+        <w:rPr>
+          <w:rFonts w:ascii="Times New Roman" w:hAnsi="Times New Roman" w:cs="Times New Roman"/>
+        </w:rPr>
+        <w:t>type</w:t>
+      </w:r>
+      <w:r>
+        <w:rPr>
+          <w:rFonts w:ascii="Times New Roman" w:hAnsi="Times New Roman" w:cs="Times New Roman"/>
+        </w:rPr>
+        <w:t xml:space="preserve"> </w:t>
+      </w:r>
+      <w:r>
+        <w:rPr>
+          <w:rFonts w:ascii="Times New Roman" w:hAnsi="Times New Roman" w:cs="Times New Roman"/>
+        </w:rPr>
+        <w:t>(economy/medium/premium)</w:t>
+      </w:r>
+    </w:p>
+    <w:p>
+      <w:pPr>
+        <w:pStyle w:val="ListParagraph"/>
+        <w:numPr>
+          <w:ilvl w:val="2"/>
+          <w:numId w:val="2"/>
+        </w:numPr>
+        <w:jc w:val="both"/>
         <w:rPr>
           <w:rFonts w:ascii="Times New Roman" w:hAnsi="Times New Roman" w:cs="Times New Roman"/>
           <w:b/>
           <w:bCs/>
           <w:color w:val="FF0000"/>
         </w:rPr>
-        <w:t xml:space="preserve"> home address</w:t>
-      </w:r>
-    </w:p>
-    <w:p>
-      <w:pPr>
-        <w:pStyle w:val="ListParagraph"/>
-        <w:numPr>
-          <w:ilvl w:val="3"/>
-          <w:numId w:val="2"/>
-        </w:numPr>
-        <w:jc w:val="both"/>
-        <w:rPr>
-          <w:rFonts w:ascii="Times New Roman" w:hAnsi="Times New Roman" w:cs="Times New Roman"/>
-        </w:rPr>
-      </w:pPr>
-      <w:r>
-        <w:rPr>
-          <w:rFonts w:ascii="Times New Roman" w:hAnsi="Times New Roman" w:cs="Times New Roman"/>
-        </w:rPr>
-        <w:t>country</w:t>
-      </w:r>
-    </w:p>
-    <w:p>
-      <w:pPr>
-        <w:pStyle w:val="ListParagraph"/>
-        <w:numPr>
-          <w:ilvl w:val="3"/>
-          <w:numId w:val="2"/>
-        </w:numPr>
-        <w:jc w:val="both"/>
-        <w:rPr>
-          <w:rFonts w:ascii="Times New Roman" w:hAnsi="Times New Roman" w:cs="Times New Roman"/>
-        </w:rPr>
-      </w:pPr>
-      <w:r>
-        <w:rPr>
-          <w:rFonts w:ascii="Times New Roman" w:hAnsi="Times New Roman" w:cs="Times New Roman"/>
-        </w:rPr>
-        <w:t>city</w:t>
-      </w:r>
-    </w:p>
-    <w:p>
-      <w:pPr>
-        <w:pStyle w:val="ListParagraph"/>
-        <w:numPr>
-          <w:ilvl w:val="3"/>
-          <w:numId w:val="2"/>
-        </w:numPr>
-        <w:jc w:val="both"/>
-        <w:rPr>
-          <w:rFonts w:ascii="Times New Roman" w:hAnsi="Times New Roman" w:cs="Times New Roman"/>
-        </w:rPr>
-      </w:pPr>
-      <w:r>
-        <w:rPr>
-          <w:rFonts w:ascii="Times New Roman" w:hAnsi="Times New Roman" w:cs="Times New Roman"/>
-        </w:rPr>
-        <w:t>postal</w:t>
-      </w:r>
-      <w:r>
-        <w:rPr>
-          <w:rFonts w:ascii="Times New Roman" w:hAnsi="Times New Roman" w:cs="Times New Roman"/>
-        </w:rPr>
-        <w:t xml:space="preserve"> code</w:t>
-      </w:r>
-    </w:p>
-    <w:p>
-      <w:pPr>
-        <w:pStyle w:val="ListParagraph"/>
-        <w:numPr>
-          <w:ilvl w:val="3"/>
-          <w:numId w:val="2"/>
-        </w:numPr>
-        <w:jc w:val="both"/>
-        <w:rPr>
-          <w:rFonts w:ascii="Times New Roman" w:hAnsi="Times New Roman" w:cs="Times New Roman"/>
-        </w:rPr>
-      </w:pPr>
-      <w:r>
-        <w:rPr>
-          <w:rFonts w:ascii="Times New Roman" w:hAnsi="Times New Roman" w:cs="Times New Roman"/>
-        </w:rPr>
-        <w:t>street</w:t>
-      </w:r>
-    </w:p>
-    <w:p>
-      <w:pPr>
-        <w:pStyle w:val="ListParagraph"/>
-        <w:numPr>
-          <w:ilvl w:val="3"/>
-          <w:numId w:val="2"/>
-        </w:numPr>
-        <w:jc w:val="both"/>
-        <w:rPr>
-          <w:rFonts w:ascii="Times New Roman" w:hAnsi="Times New Roman" w:cs="Times New Roman"/>
-        </w:rPr>
-      </w:pPr>
-      <w:r>
-        <w:rPr>
-          <w:rFonts w:ascii="Times New Roman" w:hAnsi="Times New Roman" w:cs="Times New Roman"/>
-        </w:rPr>
-        <w:t>number</w:t>
-      </w:r>
-    </w:p>
-    <w:p>
-      <w:pPr>
-        <w:pStyle w:val="ListParagraph"/>
-        <w:numPr>
-          <w:ilvl w:val="2"/>
-          <w:numId w:val="2"/>
-        </w:numPr>
-        <w:jc w:val="both"/>
+      </w:pPr>
+      <w:r>
         <w:rPr>
           <w:rFonts w:ascii="Times New Roman" w:hAnsi="Times New Roman" w:cs="Times New Roman"/>
           <w:b/>
           <w:bCs/>
           <w:color w:val="FF0000"/>
         </w:rPr>
-      </w:pPr>
-      <w:r>
-        <w:rPr>
-          <w:rFonts w:ascii="Times New Roman" w:hAnsi="Times New Roman" w:cs="Times New Roman"/>
-          <w:b/>
-          <w:bCs/>
-          <w:color w:val="FF0000"/>
-        </w:rPr>
-        <w:t>Date of birth Class</w:t>
+        <w:t>Car’s review Class</w:t>
       </w:r>
     </w:p>
     <w:p>
@@ -1485,7 +1820,7 @@
         <w:rPr>
           <w:rFonts w:ascii="Times New Roman" w:hAnsi="Times New Roman" w:cs="Times New Roman"/>
         </w:rPr>
-        <w:t>day</w:t>
+        <w:t>value considering the price</w:t>
       </w:r>
     </w:p>
     <w:p>
@@ -1504,7 +1839,7 @@
         <w:rPr>
           <w:rFonts w:ascii="Times New Roman" w:hAnsi="Times New Roman" w:cs="Times New Roman"/>
         </w:rPr>
-        <w:t>month</w:t>
+        <w:t>car cleanliness</w:t>
       </w:r>
     </w:p>
     <w:p>
@@ -1523,7 +1858,100 @@
         <w:rPr>
           <w:rFonts w:ascii="Times New Roman" w:hAnsi="Times New Roman" w:cs="Times New Roman"/>
         </w:rPr>
-        <w:t>year</w:t>
+        <w:t>co</w:t>
+      </w:r>
+      <w:r>
+        <w:rPr>
+          <w:rFonts w:ascii="Times New Roman" w:hAnsi="Times New Roman" w:cs="Times New Roman"/>
+        </w:rPr>
+        <w:t>mfort</w:t>
+      </w:r>
+    </w:p>
+    <w:p>
+      <w:pPr>
+        <w:pStyle w:val="ListParagraph"/>
+        <w:numPr>
+          <w:ilvl w:val="3"/>
+          <w:numId w:val="2"/>
+        </w:numPr>
+        <w:jc w:val="both"/>
+        <w:rPr>
+          <w:rFonts w:ascii="Times New Roman" w:hAnsi="Times New Roman" w:cs="Times New Roman"/>
+        </w:rPr>
+      </w:pPr>
+      <w:r>
+        <w:rPr>
+          <w:rFonts w:ascii="Times New Roman" w:hAnsi="Times New Roman" w:cs="Times New Roman"/>
+        </w:rPr>
+        <w:t>car condition</w:t>
+      </w:r>
+    </w:p>
+    <w:p>
+      <w:pPr>
+        <w:pStyle w:val="ListParagraph"/>
+        <w:numPr>
+          <w:ilvl w:val="3"/>
+          <w:numId w:val="2"/>
+        </w:numPr>
+        <w:jc w:val="both"/>
+        <w:rPr>
+          <w:rFonts w:ascii="Times New Roman" w:hAnsi="Times New Roman" w:cs="Times New Roman"/>
+        </w:rPr>
+      </w:pPr>
+      <w:r>
+        <w:rPr>
+          <w:rFonts w:ascii="Times New Roman" w:hAnsi="Times New Roman" w:cs="Times New Roman"/>
+        </w:rPr>
+        <w:t>overall mark</w:t>
+      </w:r>
+    </w:p>
+    <w:p>
+      <w:pPr>
+        <w:pStyle w:val="ListParagraph"/>
+        <w:numPr>
+          <w:ilvl w:val="3"/>
+          <w:numId w:val="2"/>
+        </w:numPr>
+        <w:jc w:val="both"/>
+        <w:rPr>
+          <w:rFonts w:ascii="Times New Roman" w:hAnsi="Times New Roman" w:cs="Times New Roman"/>
+        </w:rPr>
+      </w:pPr>
+      <w:r>
+        <w:rPr>
+          <w:rFonts w:ascii="Times New Roman" w:hAnsi="Times New Roman" w:cs="Times New Roman"/>
+        </w:rPr>
+        <w:t>review (very good/</w:t>
+      </w:r>
+      <w:r>
+        <w:rPr>
+          <w:rFonts w:ascii="Times New Roman" w:hAnsi="Times New Roman" w:cs="Times New Roman"/>
+        </w:rPr>
+        <w:t xml:space="preserve"> </w:t>
+      </w:r>
+      <w:r>
+        <w:rPr>
+          <w:rFonts w:ascii="Times New Roman" w:hAnsi="Times New Roman" w:cs="Times New Roman"/>
+        </w:rPr>
+        <w:t>good</w:t>
+      </w:r>
+      <w:r>
+        <w:rPr>
+          <w:rFonts w:ascii="Times New Roman" w:hAnsi="Times New Roman" w:cs="Times New Roman"/>
+        </w:rPr>
+        <w:t xml:space="preserve">/ </w:t>
+      </w:r>
+      <w:r>
+        <w:rPr>
+          <w:rFonts w:ascii="Times New Roman" w:hAnsi="Times New Roman" w:cs="Times New Roman"/>
+        </w:rPr>
+        <w:t>awful</w:t>
+      </w:r>
+      <w:r>
+        <w:rPr>
+          <w:rFonts w:ascii="Times New Roman" w:hAnsi="Times New Roman" w:cs="Times New Roman"/>
+        </w:rPr>
+        <w:t>)</w:t>
       </w:r>
     </w:p>
     <w:p>
@@ -1548,476 +1976,17 @@
           <w:bCs/>
           <w:color w:val="00B0F0"/>
         </w:rPr>
-        <w:t>Car Class</w:t>
-      </w:r>
-    </w:p>
-    <w:p>
-      <w:pPr>
-        <w:pStyle w:val="ListParagraph"/>
-        <w:numPr>
-          <w:ilvl w:val="2"/>
-          <w:numId w:val="2"/>
-        </w:numPr>
-        <w:jc w:val="both"/>
-        <w:rPr>
-          <w:rFonts w:ascii="Times New Roman" w:hAnsi="Times New Roman" w:cs="Times New Roman"/>
-        </w:rPr>
-      </w:pPr>
-      <w:r>
-        <w:rPr>
-          <w:rFonts w:ascii="Times New Roman" w:hAnsi="Times New Roman" w:cs="Times New Roman"/>
-        </w:rPr>
-        <w:t>make</w:t>
-      </w:r>
-    </w:p>
-    <w:p>
-      <w:pPr>
-        <w:pStyle w:val="ListParagraph"/>
-        <w:numPr>
-          <w:ilvl w:val="2"/>
-          <w:numId w:val="2"/>
-        </w:numPr>
-        <w:jc w:val="both"/>
-        <w:rPr>
-          <w:rFonts w:ascii="Times New Roman" w:hAnsi="Times New Roman" w:cs="Times New Roman"/>
-        </w:rPr>
-      </w:pPr>
-      <w:r>
-        <w:rPr>
-          <w:rFonts w:ascii="Times New Roman" w:hAnsi="Times New Roman" w:cs="Times New Roman"/>
-        </w:rPr>
-        <w:t>class</w:t>
-      </w:r>
-    </w:p>
-    <w:p>
-      <w:pPr>
-        <w:pStyle w:val="ListParagraph"/>
-        <w:numPr>
-          <w:ilvl w:val="2"/>
-          <w:numId w:val="2"/>
-        </w:numPr>
-        <w:jc w:val="both"/>
-        <w:rPr>
-          <w:rFonts w:ascii="Times New Roman" w:hAnsi="Times New Roman" w:cs="Times New Roman"/>
-        </w:rPr>
-      </w:pPr>
-      <w:r>
-        <w:rPr>
-          <w:rFonts w:ascii="Times New Roman" w:hAnsi="Times New Roman" w:cs="Times New Roman"/>
-        </w:rPr>
-        <w:t>color</w:t>
-      </w:r>
-    </w:p>
-    <w:p>
-      <w:pPr>
-        <w:pStyle w:val="ListParagraph"/>
-        <w:numPr>
-          <w:ilvl w:val="2"/>
-          <w:numId w:val="2"/>
-        </w:numPr>
-        <w:jc w:val="both"/>
-        <w:rPr>
-          <w:rFonts w:ascii="Times New Roman" w:hAnsi="Times New Roman" w:cs="Times New Roman"/>
-        </w:rPr>
-      </w:pPr>
-      <w:r>
-        <w:rPr>
-          <w:rFonts w:ascii="Times New Roman" w:hAnsi="Times New Roman" w:cs="Times New Roman"/>
-        </w:rPr>
-        <w:t xml:space="preserve">brake </w:t>
-      </w:r>
-      <w:r>
-        <w:rPr>
-          <w:rFonts w:ascii="Times New Roman" w:hAnsi="Times New Roman" w:cs="Times New Roman"/>
-        </w:rPr>
-        <w:t>horsepower</w:t>
-      </w:r>
-    </w:p>
-    <w:p>
-      <w:pPr>
-        <w:pStyle w:val="ListParagraph"/>
-        <w:numPr>
-          <w:ilvl w:val="2"/>
-          <w:numId w:val="2"/>
-        </w:numPr>
-        <w:jc w:val="both"/>
-        <w:rPr>
-          <w:rFonts w:ascii="Times New Roman" w:hAnsi="Times New Roman" w:cs="Times New Roman"/>
-        </w:rPr>
-      </w:pPr>
-      <w:r>
-        <w:rPr>
-          <w:rFonts w:ascii="Times New Roman" w:hAnsi="Times New Roman" w:cs="Times New Roman"/>
-        </w:rPr>
-        <w:t>engine</w:t>
-      </w:r>
-    </w:p>
-    <w:p>
-      <w:pPr>
-        <w:pStyle w:val="ListParagraph"/>
-        <w:numPr>
-          <w:ilvl w:val="2"/>
-          <w:numId w:val="2"/>
-        </w:numPr>
-        <w:jc w:val="both"/>
-        <w:rPr>
-          <w:rFonts w:ascii="Times New Roman" w:hAnsi="Times New Roman" w:cs="Times New Roman"/>
-        </w:rPr>
-      </w:pPr>
-      <w:r>
-        <w:rPr>
-          <w:rFonts w:ascii="Times New Roman" w:hAnsi="Times New Roman" w:cs="Times New Roman"/>
-        </w:rPr>
-        <w:t>doors</w:t>
-      </w:r>
-    </w:p>
-    <w:p>
-      <w:pPr>
-        <w:pStyle w:val="ListParagraph"/>
-        <w:numPr>
-          <w:ilvl w:val="2"/>
-          <w:numId w:val="2"/>
-        </w:numPr>
-        <w:jc w:val="both"/>
-        <w:rPr>
-          <w:rFonts w:ascii="Times New Roman" w:hAnsi="Times New Roman" w:cs="Times New Roman"/>
-        </w:rPr>
-      </w:pPr>
-      <w:r>
-        <w:rPr>
-          <w:rFonts w:ascii="Times New Roman" w:hAnsi="Times New Roman" w:cs="Times New Roman"/>
-        </w:rPr>
-        <w:t>seats</w:t>
-      </w:r>
-    </w:p>
-    <w:p>
-      <w:pPr>
-        <w:pStyle w:val="ListParagraph"/>
-        <w:numPr>
-          <w:ilvl w:val="2"/>
-          <w:numId w:val="2"/>
-        </w:numPr>
-        <w:jc w:val="both"/>
-        <w:rPr>
-          <w:rFonts w:ascii="Times New Roman" w:hAnsi="Times New Roman" w:cs="Times New Roman"/>
-        </w:rPr>
-      </w:pPr>
-      <w:r>
-        <w:rPr>
-          <w:rFonts w:ascii="Times New Roman" w:hAnsi="Times New Roman" w:cs="Times New Roman"/>
-        </w:rPr>
-        <w:t>transmission (automatic</w:t>
-      </w:r>
-      <w:r>
-        <w:rPr>
-          <w:rFonts w:ascii="Times New Roman" w:hAnsi="Times New Roman" w:cs="Times New Roman"/>
-        </w:rPr>
-        <w:t>/</w:t>
-      </w:r>
-      <w:r>
-        <w:rPr>
-          <w:rFonts w:ascii="Times New Roman" w:hAnsi="Times New Roman" w:cs="Times New Roman"/>
-        </w:rPr>
-        <w:t>manual</w:t>
-      </w:r>
-      <w:r>
-        <w:rPr>
-          <w:rFonts w:ascii="Times New Roman" w:hAnsi="Times New Roman" w:cs="Times New Roman"/>
-        </w:rPr>
-        <w:t>)</w:t>
-      </w:r>
-    </w:p>
-    <w:p>
-      <w:pPr>
-        <w:pStyle w:val="ListParagraph"/>
-        <w:numPr>
-          <w:ilvl w:val="2"/>
-          <w:numId w:val="2"/>
-        </w:numPr>
-        <w:jc w:val="both"/>
-        <w:rPr>
-          <w:rFonts w:ascii="Times New Roman" w:hAnsi="Times New Roman" w:cs="Times New Roman"/>
-        </w:rPr>
-      </w:pPr>
-      <w:r>
-        <w:rPr>
-          <w:rFonts w:ascii="Times New Roman" w:hAnsi="Times New Roman" w:cs="Times New Roman"/>
-        </w:rPr>
-        <w:t>consumption</w:t>
-      </w:r>
-    </w:p>
-    <w:p>
-      <w:pPr>
-        <w:pStyle w:val="ListParagraph"/>
-        <w:numPr>
-          <w:ilvl w:val="2"/>
-          <w:numId w:val="2"/>
-        </w:numPr>
-        <w:jc w:val="both"/>
-        <w:rPr>
-          <w:rFonts w:ascii="Times New Roman" w:hAnsi="Times New Roman" w:cs="Times New Roman"/>
-        </w:rPr>
-      </w:pPr>
-      <w:r>
-        <w:rPr>
-          <w:rFonts w:ascii="Times New Roman" w:hAnsi="Times New Roman" w:cs="Times New Roman"/>
-        </w:rPr>
-        <w:t>availability</w:t>
-      </w:r>
-      <w:r>
-        <w:rPr>
-          <w:rFonts w:ascii="Times New Roman" w:hAnsi="Times New Roman" w:cs="Times New Roman"/>
-        </w:rPr>
-        <w:t xml:space="preserve"> (</w:t>
-      </w:r>
-      <w:r>
-        <w:rPr>
-          <w:rFonts w:ascii="Times New Roman" w:hAnsi="Times New Roman" w:cs="Times New Roman"/>
-        </w:rPr>
-        <w:t>if during a certain period, the car is available for rental</w:t>
-      </w:r>
-      <w:r>
-        <w:rPr>
-          <w:rFonts w:ascii="Times New Roman" w:hAnsi="Times New Roman" w:cs="Times New Roman"/>
-        </w:rPr>
-        <w:t>)</w:t>
-      </w:r>
-    </w:p>
-    <w:p>
-      <w:pPr>
-        <w:pStyle w:val="ListParagraph"/>
-        <w:numPr>
-          <w:ilvl w:val="2"/>
-          <w:numId w:val="2"/>
-        </w:numPr>
-        <w:jc w:val="both"/>
-        <w:rPr>
-          <w:rFonts w:ascii="Times New Roman" w:hAnsi="Times New Roman" w:cs="Times New Roman"/>
-        </w:rPr>
-      </w:pPr>
-      <w:r>
-        <w:rPr>
-          <w:rFonts w:ascii="Times New Roman" w:hAnsi="Times New Roman" w:cs="Times New Roman"/>
-        </w:rPr>
-        <w:t>price per day</w:t>
-      </w:r>
-    </w:p>
-    <w:p>
-      <w:pPr>
-        <w:pStyle w:val="ListParagraph"/>
-        <w:numPr>
-          <w:ilvl w:val="2"/>
-          <w:numId w:val="2"/>
-        </w:numPr>
-        <w:jc w:val="both"/>
-        <w:rPr>
-          <w:rFonts w:ascii="Times New Roman" w:hAnsi="Times New Roman" w:cs="Times New Roman"/>
-        </w:rPr>
-      </w:pPr>
-      <w:r>
-        <w:rPr>
-          <w:rFonts w:ascii="Times New Roman" w:hAnsi="Times New Roman" w:cs="Times New Roman"/>
-        </w:rPr>
-        <w:t>deposit</w:t>
-      </w:r>
-    </w:p>
-    <w:p>
-      <w:pPr>
-        <w:pStyle w:val="ListParagraph"/>
-        <w:numPr>
-          <w:ilvl w:val="2"/>
-          <w:numId w:val="2"/>
-        </w:numPr>
-        <w:jc w:val="both"/>
-        <w:rPr>
-          <w:rFonts w:ascii="Times New Roman" w:hAnsi="Times New Roman" w:cs="Times New Roman"/>
-        </w:rPr>
-      </w:pPr>
-      <w:r>
-        <w:rPr>
-          <w:rFonts w:ascii="Times New Roman" w:hAnsi="Times New Roman" w:cs="Times New Roman"/>
-        </w:rPr>
-        <w:t>payment in advance</w:t>
-      </w:r>
-      <w:r>
-        <w:rPr>
-          <w:rFonts w:ascii="Times New Roman" w:hAnsi="Times New Roman" w:cs="Times New Roman"/>
-        </w:rPr>
-        <w:t xml:space="preserve"> </w:t>
-      </w:r>
-    </w:p>
-    <w:p>
-      <w:pPr>
-        <w:pStyle w:val="ListParagraph"/>
-        <w:numPr>
-          <w:ilvl w:val="2"/>
-          <w:numId w:val="2"/>
-        </w:numPr>
-        <w:jc w:val="both"/>
-        <w:rPr>
-          <w:rFonts w:ascii="Times New Roman" w:hAnsi="Times New Roman" w:cs="Times New Roman"/>
-        </w:rPr>
-      </w:pPr>
-      <w:r>
-        <w:rPr>
-          <w:rFonts w:ascii="Times New Roman" w:hAnsi="Times New Roman" w:cs="Times New Roman"/>
-        </w:rPr>
-        <w:t>type</w:t>
-      </w:r>
-      <w:r>
-        <w:rPr>
-          <w:rFonts w:ascii="Times New Roman" w:hAnsi="Times New Roman" w:cs="Times New Roman"/>
-        </w:rPr>
-        <w:t xml:space="preserve"> </w:t>
-      </w:r>
-      <w:r>
-        <w:rPr>
-          <w:rFonts w:ascii="Times New Roman" w:hAnsi="Times New Roman" w:cs="Times New Roman"/>
-        </w:rPr>
-        <w:t>(economy/medium/premium)</w:t>
-      </w:r>
-    </w:p>
-    <w:p>
-      <w:pPr>
-        <w:pStyle w:val="ListParagraph"/>
-        <w:numPr>
-          <w:ilvl w:val="2"/>
-          <w:numId w:val="2"/>
-        </w:numPr>
-        <w:jc w:val="both"/>
-        <w:rPr>
-          <w:rFonts w:ascii="Times New Roman" w:hAnsi="Times New Roman" w:cs="Times New Roman"/>
-          <w:b/>
-          <w:bCs/>
-          <w:color w:val="FF0000"/>
-        </w:rPr>
-      </w:pPr>
-      <w:r>
-        <w:rPr>
-          <w:rFonts w:ascii="Times New Roman" w:hAnsi="Times New Roman" w:cs="Times New Roman"/>
-          <w:b/>
-          <w:bCs/>
-          <w:color w:val="FF0000"/>
-        </w:rPr>
-        <w:t>Car’s review Class</w:t>
-      </w:r>
-    </w:p>
-    <w:p>
-      <w:pPr>
-        <w:pStyle w:val="ListParagraph"/>
-        <w:numPr>
-          <w:ilvl w:val="3"/>
-          <w:numId w:val="2"/>
-        </w:numPr>
-        <w:jc w:val="both"/>
-        <w:rPr>
-          <w:rFonts w:ascii="Times New Roman" w:hAnsi="Times New Roman" w:cs="Times New Roman"/>
-        </w:rPr>
-      </w:pPr>
-      <w:r>
-        <w:rPr>
-          <w:rFonts w:ascii="Times New Roman" w:hAnsi="Times New Roman" w:cs="Times New Roman"/>
-        </w:rPr>
-        <w:t>value considering the price</w:t>
-      </w:r>
-    </w:p>
-    <w:p>
-      <w:pPr>
-        <w:pStyle w:val="ListParagraph"/>
-        <w:numPr>
-          <w:ilvl w:val="3"/>
-          <w:numId w:val="2"/>
-        </w:numPr>
-        <w:jc w:val="both"/>
-        <w:rPr>
-          <w:rFonts w:ascii="Times New Roman" w:hAnsi="Times New Roman" w:cs="Times New Roman"/>
-        </w:rPr>
-      </w:pPr>
-      <w:r>
-        <w:rPr>
-          <w:rFonts w:ascii="Times New Roman" w:hAnsi="Times New Roman" w:cs="Times New Roman"/>
-        </w:rPr>
-        <w:t>car cleanliness</w:t>
-      </w:r>
-    </w:p>
-    <w:p>
-      <w:pPr>
-        <w:pStyle w:val="ListParagraph"/>
-        <w:numPr>
-          <w:ilvl w:val="3"/>
-          <w:numId w:val="2"/>
-        </w:numPr>
-        <w:jc w:val="both"/>
-        <w:rPr>
-          <w:rFonts w:ascii="Times New Roman" w:hAnsi="Times New Roman" w:cs="Times New Roman"/>
-        </w:rPr>
-      </w:pPr>
-      <w:r>
-        <w:rPr>
-          <w:rFonts w:ascii="Times New Roman" w:hAnsi="Times New Roman" w:cs="Times New Roman"/>
-        </w:rPr>
-        <w:t>co</w:t>
-      </w:r>
-      <w:r>
-        <w:rPr>
-          <w:rFonts w:ascii="Times New Roman" w:hAnsi="Times New Roman" w:cs="Times New Roman"/>
-        </w:rPr>
-        <w:t>mfort</w:t>
-      </w:r>
-    </w:p>
-    <w:p>
-      <w:pPr>
-        <w:pStyle w:val="ListParagraph"/>
-        <w:numPr>
-          <w:ilvl w:val="3"/>
-          <w:numId w:val="2"/>
-        </w:numPr>
-        <w:jc w:val="both"/>
-        <w:rPr>
-          <w:rFonts w:ascii="Times New Roman" w:hAnsi="Times New Roman" w:cs="Times New Roman"/>
-        </w:rPr>
-      </w:pPr>
-      <w:r>
-        <w:rPr>
-          <w:rFonts w:ascii="Times New Roman" w:hAnsi="Times New Roman" w:cs="Times New Roman"/>
-        </w:rPr>
-        <w:t>car condition</w:t>
-      </w:r>
-    </w:p>
-    <w:p>
-      <w:pPr>
-        <w:pStyle w:val="ListParagraph"/>
-        <w:numPr>
-          <w:ilvl w:val="3"/>
-          <w:numId w:val="2"/>
-        </w:numPr>
-        <w:jc w:val="both"/>
-        <w:rPr>
-          <w:rFonts w:ascii="Times New Roman" w:hAnsi="Times New Roman" w:cs="Times New Roman"/>
-        </w:rPr>
-      </w:pPr>
-      <w:r>
-        <w:rPr>
-          <w:rFonts w:ascii="Times New Roman" w:hAnsi="Times New Roman" w:cs="Times New Roman"/>
-        </w:rPr>
-        <w:t>nota overall</w:t>
-      </w:r>
-    </w:p>
-    <w:p>
-      <w:pPr>
-        <w:pStyle w:val="ListParagraph"/>
-        <w:numPr>
-          <w:ilvl w:val="1"/>
-          <w:numId w:val="2"/>
-        </w:numPr>
-        <w:jc w:val="both"/>
+        <w:t>Location’s ad</w:t>
+      </w:r>
+      <w:r>
         <w:rPr>
           <w:rFonts w:ascii="Times New Roman" w:hAnsi="Times New Roman" w:cs="Times New Roman"/>
           <w:b/>
           <w:bCs/>
           <w:color w:val="00B0F0"/>
         </w:rPr>
-      </w:pPr>
+        <w:t>d</w:t>
+      </w:r>
       <w:r>
         <w:rPr>
           <w:rFonts w:ascii="Times New Roman" w:hAnsi="Times New Roman" w:cs="Times New Roman"/>
@@ -2025,17 +1994,81 @@
           <w:bCs/>
           <w:color w:val="00B0F0"/>
         </w:rPr>
-        <w:t>Location’s ad</w:t>
-      </w:r>
-      <w:r>
+        <w:t>ress Class</w:t>
+      </w:r>
+    </w:p>
+    <w:p>
+      <w:pPr>
+        <w:pStyle w:val="ListParagraph"/>
+        <w:numPr>
+          <w:ilvl w:val="2"/>
+          <w:numId w:val="2"/>
+        </w:numPr>
+        <w:jc w:val="both"/>
+        <w:rPr>
+          <w:rFonts w:ascii="Times New Roman" w:hAnsi="Times New Roman" w:cs="Times New Roman"/>
+        </w:rPr>
+      </w:pPr>
+      <w:r>
+        <w:rPr>
+          <w:rFonts w:ascii="Times New Roman" w:hAnsi="Times New Roman" w:cs="Times New Roman"/>
+        </w:rPr>
+        <w:t>street</w:t>
+      </w:r>
+    </w:p>
+    <w:p>
+      <w:pPr>
+        <w:pStyle w:val="ListParagraph"/>
+        <w:numPr>
+          <w:ilvl w:val="2"/>
+          <w:numId w:val="2"/>
+        </w:numPr>
+        <w:jc w:val="both"/>
+        <w:rPr>
+          <w:rFonts w:ascii="Times New Roman" w:hAnsi="Times New Roman" w:cs="Times New Roman"/>
+        </w:rPr>
+      </w:pPr>
+      <w:r>
+        <w:rPr>
+          <w:rFonts w:ascii="Times New Roman" w:hAnsi="Times New Roman" w:cs="Times New Roman"/>
+        </w:rPr>
+        <w:t>number</w:t>
+      </w:r>
+    </w:p>
+    <w:p>
+      <w:pPr>
+        <w:pStyle w:val="ListParagraph"/>
+        <w:numPr>
+          <w:ilvl w:val="2"/>
+          <w:numId w:val="2"/>
+        </w:numPr>
+        <w:jc w:val="both"/>
+        <w:rPr>
+          <w:rFonts w:ascii="Times New Roman" w:hAnsi="Times New Roman" w:cs="Times New Roman"/>
+        </w:rPr>
+      </w:pPr>
+      <w:r>
+        <w:rPr>
+          <w:rFonts w:ascii="Times New Roman" w:hAnsi="Times New Roman" w:cs="Times New Roman"/>
+        </w:rPr>
+        <w:t>postal code</w:t>
+      </w:r>
+    </w:p>
+    <w:p>
+      <w:pPr>
+        <w:pStyle w:val="ListParagraph"/>
+        <w:numPr>
+          <w:ilvl w:val="1"/>
+          <w:numId w:val="2"/>
+        </w:numPr>
+        <w:jc w:val="both"/>
         <w:rPr>
           <w:rFonts w:ascii="Times New Roman" w:hAnsi="Times New Roman" w:cs="Times New Roman"/>
           <w:b/>
           <w:bCs/>
           <w:color w:val="00B0F0"/>
         </w:rPr>
-        <w:t>d</w:t>
-      </w:r>
+      </w:pPr>
       <w:r>
         <w:rPr>
           <w:rFonts w:ascii="Times New Roman" w:hAnsi="Times New Roman" w:cs="Times New Roman"/>
@@ -2043,7 +2076,7 @@
           <w:bCs/>
           <w:color w:val="00B0F0"/>
         </w:rPr>
-        <w:t>ress Class</w:t>
+        <w:t>Contact Class</w:t>
       </w:r>
     </w:p>
     <w:p>
@@ -2062,7 +2095,7 @@
         <w:rPr>
           <w:rFonts w:ascii="Times New Roman" w:hAnsi="Times New Roman" w:cs="Times New Roman"/>
         </w:rPr>
-        <w:t>street</w:t>
+        <w:t>telephone</w:t>
       </w:r>
     </w:p>
     <w:p>
@@ -2081,7 +2114,7 @@
         <w:rPr>
           <w:rFonts w:ascii="Times New Roman" w:hAnsi="Times New Roman" w:cs="Times New Roman"/>
         </w:rPr>
-        <w:t>number</w:t>
+        <w:t>email</w:t>
       </w:r>
     </w:p>
     <w:p>
@@ -2100,95 +2133,13 @@
         <w:rPr>
           <w:rFonts w:ascii="Times New Roman" w:hAnsi="Times New Roman" w:cs="Times New Roman"/>
         </w:rPr>
-        <w:t>postal code</w:t>
-      </w:r>
-    </w:p>
-    <w:p>
-      <w:pPr>
-        <w:pStyle w:val="ListParagraph"/>
-        <w:numPr>
-          <w:ilvl w:val="0"/>
-          <w:numId w:val="2"/>
-        </w:numPr>
-        <w:jc w:val="both"/>
-        <w:rPr>
-          <w:rFonts w:ascii="Times New Roman" w:hAnsi="Times New Roman" w:cs="Times New Roman"/>
-          <w:b/>
-          <w:bCs/>
-          <w:color w:val="00B050"/>
-        </w:rPr>
-      </w:pPr>
-      <w:r>
-        <w:rPr>
-          <w:rFonts w:ascii="Times New Roman" w:hAnsi="Times New Roman" w:cs="Times New Roman"/>
-          <w:b/>
-          <w:bCs/>
-          <w:color w:val="00B050"/>
-        </w:rPr>
-        <w:t>Contact Class</w:t>
-      </w:r>
-    </w:p>
-    <w:p>
-      <w:pPr>
-        <w:pStyle w:val="ListParagraph"/>
-        <w:numPr>
-          <w:ilvl w:val="1"/>
-          <w:numId w:val="2"/>
-        </w:numPr>
-        <w:jc w:val="both"/>
-        <w:rPr>
-          <w:rFonts w:ascii="Times New Roman" w:hAnsi="Times New Roman" w:cs="Times New Roman"/>
-        </w:rPr>
-      </w:pPr>
-      <w:r>
-        <w:rPr>
-          <w:rFonts w:ascii="Times New Roman" w:hAnsi="Times New Roman" w:cs="Times New Roman"/>
-        </w:rPr>
-        <w:t>telephone</w:t>
-      </w:r>
-    </w:p>
-    <w:p>
-      <w:pPr>
-        <w:pStyle w:val="ListParagraph"/>
-        <w:numPr>
-          <w:ilvl w:val="1"/>
-          <w:numId w:val="2"/>
-        </w:numPr>
-        <w:jc w:val="both"/>
-        <w:rPr>
-          <w:rFonts w:ascii="Times New Roman" w:hAnsi="Times New Roman" w:cs="Times New Roman"/>
-        </w:rPr>
-      </w:pPr>
-      <w:r>
-        <w:rPr>
-          <w:rFonts w:ascii="Times New Roman" w:hAnsi="Times New Roman" w:cs="Times New Roman"/>
-        </w:rPr>
-        <w:t>email</w:t>
-      </w:r>
-    </w:p>
-    <w:p>
-      <w:pPr>
-        <w:pStyle w:val="ListParagraph"/>
-        <w:numPr>
-          <w:ilvl w:val="1"/>
-          <w:numId w:val="2"/>
-        </w:numPr>
-        <w:jc w:val="both"/>
-        <w:rPr>
-          <w:rFonts w:ascii="Times New Roman" w:hAnsi="Times New Roman" w:cs="Times New Roman"/>
-        </w:rPr>
-      </w:pPr>
-      <w:r>
-        <w:rPr>
-          <w:rFonts w:ascii="Times New Roman" w:hAnsi="Times New Roman" w:cs="Times New Roman"/>
-        </w:rPr>
-        <w:t>administra</w:t>
-      </w:r>
-      <w:r>
-        <w:rPr>
-          <w:rFonts w:ascii="Times New Roman" w:hAnsi="Times New Roman" w:cs="Times New Roman"/>
-        </w:rPr>
-        <w:t xml:space="preserve">tor </w:t>
+        <w:t>manager</w:t>
+      </w:r>
+      <w:r>
+        <w:rPr>
+          <w:rFonts w:ascii="Times New Roman" w:hAnsi="Times New Roman" w:cs="Times New Roman"/>
+        </w:rPr>
+        <w:t xml:space="preserve"> </w:t>
       </w:r>
       <w:r>
         <w:rPr>
@@ -2245,14 +2196,7 @@
         <w:rPr>
           <w:rFonts w:ascii="Times New Roman" w:hAnsi="Times New Roman" w:cs="Times New Roman"/>
         </w:rPr>
-        <w:t>“m_</w:t>
-      </w:r>
-      <w:proofErr w:type="gramStart"/>
-      <w:r>
-        <w:rPr>
-          <w:rFonts w:ascii="Times New Roman" w:hAnsi="Times New Roman" w:cs="Times New Roman"/>
-        </w:rPr>
-        <w:t>”</w:t>
+        <w:t>“m_”</w:t>
       </w:r>
       <w:r>
         <w:rPr>
@@ -2260,7 +2204,6 @@
         </w:rPr>
         <w:t xml:space="preserve"> .</w:t>
       </w:r>
-      <w:proofErr w:type="gramEnd"/>
     </w:p>
     <w:p>
       <w:pPr>
@@ -2285,14 +2228,7 @@
         <w:rPr>
           <w:rFonts w:ascii="Times New Roman" w:hAnsi="Times New Roman" w:cs="Times New Roman"/>
         </w:rPr>
-        <w:t xml:space="preserve"> “p_</w:t>
-      </w:r>
-      <w:proofErr w:type="gramStart"/>
-      <w:r>
-        <w:rPr>
-          <w:rFonts w:ascii="Times New Roman" w:hAnsi="Times New Roman" w:cs="Times New Roman"/>
-        </w:rPr>
-        <w:t>”</w:t>
+        <w:t xml:space="preserve"> “p_”</w:t>
       </w:r>
       <w:r>
         <w:rPr>
@@ -2304,23 +2240,14 @@
         <w:rPr>
           <w:rFonts w:ascii="Times New Roman" w:hAnsi="Times New Roman" w:cs="Times New Roman"/>
         </w:rPr>
-        <w:t>,</w:t>
-      </w:r>
-      <w:proofErr w:type="gramEnd"/>
-      <w:r>
-        <w:rPr>
-          <w:rFonts w:ascii="Times New Roman" w:hAnsi="Times New Roman" w:cs="Times New Roman"/>
-        </w:rPr>
-        <w:t xml:space="preserve"> “p&lt;</w:t>
-      </w:r>
-      <w:proofErr w:type="spellStart"/>
+        <w:t>, “p&lt;</w:t>
+      </w:r>
       <w:r>
         <w:rPr>
           <w:rFonts w:ascii="Times New Roman" w:hAnsi="Times New Roman" w:cs="Times New Roman"/>
         </w:rPr>
         <w:t>variable_name</w:t>
       </w:r>
-      <w:proofErr w:type="spellEnd"/>
       <w:r>
         <w:rPr>
           <w:rFonts w:ascii="Times New Roman" w:hAnsi="Times New Roman" w:cs="Times New Roman"/>
@@ -2489,35 +2416,7 @@
         <w:rPr>
           <w:rFonts w:ascii="Times New Roman" w:hAnsi="Times New Roman" w:cs="Times New Roman"/>
         </w:rPr>
-        <w:t xml:space="preserve"> and a unique macro or #pragma once, including the file name. For instance, for a </w:t>
-      </w:r>
-      <w:proofErr w:type="gramStart"/>
-      <w:r>
-        <w:rPr>
-          <w:rFonts w:ascii="Times New Roman" w:hAnsi="Times New Roman" w:cs="Times New Roman"/>
-        </w:rPr>
-        <w:t>files</w:t>
-      </w:r>
-      <w:proofErr w:type="gramEnd"/>
-      <w:r>
-        <w:rPr>
-          <w:rFonts w:ascii="Times New Roman" w:hAnsi="Times New Roman" w:cs="Times New Roman"/>
-        </w:rPr>
-        <w:t xml:space="preserve"> called “</w:t>
-      </w:r>
-      <w:proofErr w:type="spellStart"/>
-      <w:r>
-        <w:rPr>
-          <w:rFonts w:ascii="Times New Roman" w:hAnsi="Times New Roman" w:cs="Times New Roman"/>
-        </w:rPr>
-        <w:t>help_tools.h</w:t>
-      </w:r>
-      <w:proofErr w:type="spellEnd"/>
-      <w:r>
-        <w:rPr>
-          <w:rFonts w:ascii="Times New Roman" w:hAnsi="Times New Roman" w:cs="Times New Roman"/>
-        </w:rPr>
-        <w:t>”, we will write as is presented below:</w:t>
+        <w:t xml:space="preserve"> and a unique macro or #pragma once, including the file name. For instance, for a files called “help_tools.h”, we will write as is presented below:</w:t>
       </w:r>
       <w:r>
         <w:rPr>
@@ -2590,25 +2489,7 @@
                                 <w:sz w:val="18"/>
                                 <w:szCs w:val="18"/>
                               </w:rPr>
-                              <w:t>#</w:t>
-                            </w:r>
-                            <w:proofErr w:type="gramStart"/>
-                            <w:r>
-                              <w:rPr>
-                                <w:rFonts w:ascii="Courier New" w:hAnsi="Courier New" w:cs="Courier New"/>
-                                <w:sz w:val="18"/>
-                                <w:szCs w:val="18"/>
-                              </w:rPr>
-                              <w:t>ifndef</w:t>
-                            </w:r>
-                            <w:proofErr w:type="gramEnd"/>
-                            <w:r>
-                              <w:rPr>
-                                <w:rFonts w:ascii="Courier New" w:hAnsi="Courier New" w:cs="Courier New"/>
-                                <w:sz w:val="18"/>
-                                <w:szCs w:val="18"/>
-                              </w:rPr>
-                              <w:t xml:space="preserve"> _HELP_TOOLS_H_</w:t>
+                              <w:t>#ifndef _HELP_TOOLS_H_</w:t>
                             </w:r>
                           </w:p>
                           <w:p>
@@ -2625,25 +2506,7 @@
                                 <w:sz w:val="18"/>
                                 <w:szCs w:val="18"/>
                               </w:rPr>
-                              <w:t>#</w:t>
-                            </w:r>
-                            <w:proofErr w:type="gramStart"/>
-                            <w:r>
-                              <w:rPr>
-                                <w:rFonts w:ascii="Courier New" w:hAnsi="Courier New" w:cs="Courier New"/>
-                                <w:sz w:val="18"/>
-                                <w:szCs w:val="18"/>
-                              </w:rPr>
-                              <w:t>define</w:t>
-                            </w:r>
-                            <w:proofErr w:type="gramEnd"/>
-                            <w:r>
-                              <w:rPr>
-                                <w:rFonts w:ascii="Courier New" w:hAnsi="Courier New" w:cs="Courier New"/>
-                                <w:sz w:val="18"/>
-                                <w:szCs w:val="18"/>
-                              </w:rPr>
-                              <w:t xml:space="preserve"> _HELP_TOOLS_H_ </w:t>
+                              <w:t xml:space="preserve">#define _HELP_TOOLS_H_ </w:t>
                             </w:r>
                           </w:p>
                           <w:p>
@@ -2732,25 +2595,7 @@
                           <w:sz w:val="18"/>
                           <w:szCs w:val="18"/>
                         </w:rPr>
-                        <w:t>#</w:t>
-                      </w:r>
-                      <w:proofErr w:type="gramStart"/>
-                      <w:r>
-                        <w:rPr>
-                          <w:rFonts w:ascii="Courier New" w:hAnsi="Courier New" w:cs="Courier New"/>
-                          <w:sz w:val="18"/>
-                          <w:szCs w:val="18"/>
-                        </w:rPr>
-                        <w:t>ifndef</w:t>
-                      </w:r>
-                      <w:proofErr w:type="gramEnd"/>
-                      <w:r>
-                        <w:rPr>
-                          <w:rFonts w:ascii="Courier New" w:hAnsi="Courier New" w:cs="Courier New"/>
-                          <w:sz w:val="18"/>
-                          <w:szCs w:val="18"/>
-                        </w:rPr>
-                        <w:t xml:space="preserve"> _HELP_TOOLS_H_</w:t>
+                        <w:t>#ifndef _HELP_TOOLS_H_</w:t>
                       </w:r>
                     </w:p>
                     <w:p>
@@ -2767,25 +2612,7 @@
                           <w:sz w:val="18"/>
                           <w:szCs w:val="18"/>
                         </w:rPr>
-                        <w:t>#</w:t>
-                      </w:r>
-                      <w:proofErr w:type="gramStart"/>
-                      <w:r>
-                        <w:rPr>
-                          <w:rFonts w:ascii="Courier New" w:hAnsi="Courier New" w:cs="Courier New"/>
-                          <w:sz w:val="18"/>
-                          <w:szCs w:val="18"/>
-                        </w:rPr>
-                        <w:t>define</w:t>
-                      </w:r>
-                      <w:proofErr w:type="gramEnd"/>
-                      <w:r>
-                        <w:rPr>
-                          <w:rFonts w:ascii="Courier New" w:hAnsi="Courier New" w:cs="Courier New"/>
-                          <w:sz w:val="18"/>
-                          <w:szCs w:val="18"/>
-                        </w:rPr>
-                        <w:t xml:space="preserve"> _HELP_TOOLS_H_ </w:t>
+                        <w:t xml:space="preserve">#define _HELP_TOOLS_H_ </w:t>
                       </w:r>
                     </w:p>
                     <w:p>
@@ -2927,25 +2754,7 @@
                                 <w:sz w:val="18"/>
                                 <w:szCs w:val="18"/>
                               </w:rPr>
-                              <w:t>#</w:t>
-                            </w:r>
-                            <w:proofErr w:type="gramStart"/>
-                            <w:r>
-                              <w:rPr>
-                                <w:rFonts w:ascii="Courier New" w:hAnsi="Courier New" w:cs="Courier New"/>
-                                <w:sz w:val="18"/>
-                                <w:szCs w:val="18"/>
-                              </w:rPr>
-                              <w:t>pragma</w:t>
-                            </w:r>
-                            <w:proofErr w:type="gramEnd"/>
-                            <w:r>
-                              <w:rPr>
-                                <w:rFonts w:ascii="Courier New" w:hAnsi="Courier New" w:cs="Courier New"/>
-                                <w:sz w:val="18"/>
-                                <w:szCs w:val="18"/>
-                              </w:rPr>
-                              <w:t xml:space="preserve"> once</w:t>
+                              <w:t>#pragma once</w:t>
                             </w:r>
                           </w:p>
                           <w:p>
@@ -3013,25 +2822,7 @@
                           <w:sz w:val="18"/>
                           <w:szCs w:val="18"/>
                         </w:rPr>
-                        <w:t>#</w:t>
-                      </w:r>
-                      <w:proofErr w:type="gramStart"/>
-                      <w:r>
-                        <w:rPr>
-                          <w:rFonts w:ascii="Courier New" w:hAnsi="Courier New" w:cs="Courier New"/>
-                          <w:sz w:val="18"/>
-                          <w:szCs w:val="18"/>
-                        </w:rPr>
-                        <w:t>pragma</w:t>
-                      </w:r>
-                      <w:proofErr w:type="gramEnd"/>
-                      <w:r>
-                        <w:rPr>
-                          <w:rFonts w:ascii="Courier New" w:hAnsi="Courier New" w:cs="Courier New"/>
-                          <w:sz w:val="18"/>
-                          <w:szCs w:val="18"/>
-                        </w:rPr>
-                        <w:t xml:space="preserve"> once</w:t>
+                        <w:t>#pragma once</w:t>
                       </w:r>
                     </w:p>
                     <w:p>
@@ -3211,53 +3002,7 @@
                                 <w:sz w:val="18"/>
                                 <w:szCs w:val="18"/>
                               </w:rPr>
-                              <w:t xml:space="preserve">int </w:t>
-                            </w:r>
-                            <w:proofErr w:type="spellStart"/>
-                            <w:proofErr w:type="gramStart"/>
-                            <w:r>
-                              <w:rPr>
-                                <w:rFonts w:ascii="Courier New" w:hAnsi="Courier New" w:cs="Courier New"/>
-                                <w:sz w:val="18"/>
-                                <w:szCs w:val="18"/>
-                              </w:rPr>
-                              <w:t>MyFunction</w:t>
-                            </w:r>
-                            <w:proofErr w:type="spellEnd"/>
-                            <w:r>
-                              <w:rPr>
-                                <w:rFonts w:ascii="Courier New" w:hAnsi="Courier New" w:cs="Courier New"/>
-                                <w:sz w:val="18"/>
-                                <w:szCs w:val="18"/>
-                              </w:rPr>
-                              <w:t>( int</w:t>
-                            </w:r>
-                            <w:proofErr w:type="gramEnd"/>
-                            <w:r>
-                              <w:rPr>
-                                <w:rFonts w:ascii="Courier New" w:hAnsi="Courier New" w:cs="Courier New"/>
-                                <w:sz w:val="18"/>
-                                <w:szCs w:val="18"/>
-                              </w:rPr>
-                              <w:t xml:space="preserve"> </w:t>
-                            </w:r>
-                            <w:proofErr w:type="spellStart"/>
-                            <w:r>
-                              <w:rPr>
-                                <w:rFonts w:ascii="Courier New" w:hAnsi="Courier New" w:cs="Courier New"/>
-                                <w:sz w:val="18"/>
-                                <w:szCs w:val="18"/>
-                              </w:rPr>
-                              <w:t>FirstParameter</w:t>
-                            </w:r>
-                            <w:proofErr w:type="spellEnd"/>
-                            <w:r>
-                              <w:rPr>
-                                <w:rFonts w:ascii="Courier New" w:hAnsi="Courier New" w:cs="Courier New"/>
-                                <w:sz w:val="18"/>
-                                <w:szCs w:val="18"/>
-                              </w:rPr>
-                              <w:t xml:space="preserve"> );</w:t>
+                              <w:t>int MyFunction( int FirstParameter );</w:t>
                             </w:r>
                           </w:p>
                         </w:txbxContent>
@@ -3290,53 +3035,7 @@
                           <w:sz w:val="18"/>
                           <w:szCs w:val="18"/>
                         </w:rPr>
-                        <w:t xml:space="preserve">int </w:t>
-                      </w:r>
-                      <w:proofErr w:type="spellStart"/>
-                      <w:proofErr w:type="gramStart"/>
-                      <w:r>
-                        <w:rPr>
-                          <w:rFonts w:ascii="Courier New" w:hAnsi="Courier New" w:cs="Courier New"/>
-                          <w:sz w:val="18"/>
-                          <w:szCs w:val="18"/>
-                        </w:rPr>
-                        <w:t>MyFunction</w:t>
-                      </w:r>
-                      <w:proofErr w:type="spellEnd"/>
-                      <w:r>
-                        <w:rPr>
-                          <w:rFonts w:ascii="Courier New" w:hAnsi="Courier New" w:cs="Courier New"/>
-                          <w:sz w:val="18"/>
-                          <w:szCs w:val="18"/>
-                        </w:rPr>
-                        <w:t>( int</w:t>
-                      </w:r>
-                      <w:proofErr w:type="gramEnd"/>
-                      <w:r>
-                        <w:rPr>
-                          <w:rFonts w:ascii="Courier New" w:hAnsi="Courier New" w:cs="Courier New"/>
-                          <w:sz w:val="18"/>
-                          <w:szCs w:val="18"/>
-                        </w:rPr>
-                        <w:t xml:space="preserve"> </w:t>
-                      </w:r>
-                      <w:proofErr w:type="spellStart"/>
-                      <w:r>
-                        <w:rPr>
-                          <w:rFonts w:ascii="Courier New" w:hAnsi="Courier New" w:cs="Courier New"/>
-                          <w:sz w:val="18"/>
-                          <w:szCs w:val="18"/>
-                        </w:rPr>
-                        <w:t>FirstParameter</w:t>
-                      </w:r>
-                      <w:proofErr w:type="spellEnd"/>
-                      <w:r>
-                        <w:rPr>
-                          <w:rFonts w:ascii="Courier New" w:hAnsi="Courier New" w:cs="Courier New"/>
-                          <w:sz w:val="18"/>
-                          <w:szCs w:val="18"/>
-                        </w:rPr>
-                        <w:t xml:space="preserve"> );</w:t>
+                        <w:t>int MyFunction( int FirstParameter );</w:t>
                       </w:r>
                     </w:p>
                   </w:txbxContent>
@@ -3390,21 +3089,7 @@
         <w:rPr>
           <w:rFonts w:ascii="Times New Roman" w:hAnsi="Times New Roman" w:cs="Times New Roman"/>
         </w:rPr>
-        <w:t xml:space="preserve"> </w:t>
-      </w:r>
-      <w:proofErr w:type="spellStart"/>
-      <w:r>
-        <w:rPr>
-          <w:rFonts w:ascii="Times New Roman" w:hAnsi="Times New Roman" w:cs="Times New Roman"/>
-        </w:rPr>
-        <w:t>almostCapitalCase</w:t>
-      </w:r>
-      <w:proofErr w:type="spellEnd"/>
-      <w:r>
-        <w:rPr>
-          <w:rFonts w:ascii="Times New Roman" w:hAnsi="Times New Roman" w:cs="Times New Roman"/>
-        </w:rPr>
-        <w:t>.</w:t>
+        <w:t xml:space="preserve"> almostCapitalCase.</w:t>
       </w:r>
       <w:r>
         <w:rPr>
@@ -3491,35 +3176,7 @@
                                 <w:sz w:val="18"/>
                                 <w:szCs w:val="18"/>
                               </w:rPr>
-                              <w:t xml:space="preserve">int </w:t>
-                            </w:r>
-                            <w:proofErr w:type="spellStart"/>
-                            <w:proofErr w:type="gramStart"/>
-                            <w:r>
-                              <w:rPr>
-                                <w:rFonts w:ascii="Courier New" w:hAnsi="Courier New" w:cs="Courier New"/>
-                                <w:sz w:val="18"/>
-                                <w:szCs w:val="18"/>
-                              </w:rPr>
-                              <w:t>retStatus</w:t>
-                            </w:r>
-                            <w:proofErr w:type="spellEnd"/>
-                            <w:r>
-                              <w:rPr>
-                                <w:rFonts w:ascii="Courier New" w:hAnsi="Courier New" w:cs="Courier New"/>
-                                <w:sz w:val="18"/>
-                                <w:szCs w:val="18"/>
-                              </w:rPr>
-                              <w:t>;</w:t>
-                            </w:r>
-                            <w:proofErr w:type="gramEnd"/>
-                            <w:r>
-                              <w:rPr>
-                                <w:rFonts w:ascii="Courier New" w:hAnsi="Courier New" w:cs="Courier New"/>
-                                <w:sz w:val="18"/>
-                                <w:szCs w:val="18"/>
-                              </w:rPr>
-                              <w:t xml:space="preserve"> </w:t>
+                              <w:t xml:space="preserve">int retStatus; </w:t>
                             </w:r>
                           </w:p>
                           <w:p>
@@ -3536,28 +3193,8 @@
                                 <w:sz w:val="18"/>
                                 <w:szCs w:val="18"/>
                               </w:rPr>
-                              <w:t xml:space="preserve">CC_LIST </w:t>
+                              <w:t>CC_LIST bufferLength;</w:t>
                             </w:r>
-                            <w:proofErr w:type="spellStart"/>
-                            <w:proofErr w:type="gramStart"/>
-                            <w:r>
-                              <w:rPr>
-                                <w:rFonts w:ascii="Courier New" w:hAnsi="Courier New" w:cs="Courier New"/>
-                                <w:sz w:val="18"/>
-                                <w:szCs w:val="18"/>
-                              </w:rPr>
-                              <w:t>bufferLength</w:t>
-                            </w:r>
-                            <w:proofErr w:type="spellEnd"/>
-                            <w:r>
-                              <w:rPr>
-                                <w:rFonts w:ascii="Courier New" w:hAnsi="Courier New" w:cs="Courier New"/>
-                                <w:sz w:val="18"/>
-                                <w:szCs w:val="18"/>
-                              </w:rPr>
-                              <w:t>;</w:t>
-                            </w:r>
-                            <w:proofErr w:type="gramEnd"/>
                           </w:p>
                         </w:txbxContent>
                       </wps:txbx>
@@ -3589,35 +3226,7 @@
                           <w:sz w:val="18"/>
                           <w:szCs w:val="18"/>
                         </w:rPr>
-                        <w:t xml:space="preserve">int </w:t>
-                      </w:r>
-                      <w:proofErr w:type="spellStart"/>
-                      <w:proofErr w:type="gramStart"/>
-                      <w:r>
-                        <w:rPr>
-                          <w:rFonts w:ascii="Courier New" w:hAnsi="Courier New" w:cs="Courier New"/>
-                          <w:sz w:val="18"/>
-                          <w:szCs w:val="18"/>
-                        </w:rPr>
-                        <w:t>retStatus</w:t>
-                      </w:r>
-                      <w:proofErr w:type="spellEnd"/>
-                      <w:r>
-                        <w:rPr>
-                          <w:rFonts w:ascii="Courier New" w:hAnsi="Courier New" w:cs="Courier New"/>
-                          <w:sz w:val="18"/>
-                          <w:szCs w:val="18"/>
-                        </w:rPr>
-                        <w:t>;</w:t>
-                      </w:r>
-                      <w:proofErr w:type="gramEnd"/>
-                      <w:r>
-                        <w:rPr>
-                          <w:rFonts w:ascii="Courier New" w:hAnsi="Courier New" w:cs="Courier New"/>
-                          <w:sz w:val="18"/>
-                          <w:szCs w:val="18"/>
-                        </w:rPr>
-                        <w:t xml:space="preserve"> </w:t>
+                        <w:t xml:space="preserve">int retStatus; </w:t>
                       </w:r>
                     </w:p>
                     <w:p>
@@ -3634,28 +3243,8 @@
                           <w:sz w:val="18"/>
                           <w:szCs w:val="18"/>
                         </w:rPr>
-                        <w:t xml:space="preserve">CC_LIST </w:t>
+                        <w:t>CC_LIST bufferLength;</w:t>
                       </w:r>
-                      <w:proofErr w:type="spellStart"/>
-                      <w:proofErr w:type="gramStart"/>
-                      <w:r>
-                        <w:rPr>
-                          <w:rFonts w:ascii="Courier New" w:hAnsi="Courier New" w:cs="Courier New"/>
-                          <w:sz w:val="18"/>
-                          <w:szCs w:val="18"/>
-                        </w:rPr>
-                        <w:t>bufferLength</w:t>
-                      </w:r>
-                      <w:proofErr w:type="spellEnd"/>
-                      <w:r>
-                        <w:rPr>
-                          <w:rFonts w:ascii="Courier New" w:hAnsi="Courier New" w:cs="Courier New"/>
-                          <w:sz w:val="18"/>
-                          <w:szCs w:val="18"/>
-                        </w:rPr>
-                        <w:t>;</w:t>
-                      </w:r>
-                      <w:proofErr w:type="gramEnd"/>
                     </w:p>
                   </w:txbxContent>
                 </v:textbox>
@@ -3685,21 +3274,7 @@
         <w:rPr>
           <w:rFonts w:ascii="Times New Roman" w:hAnsi="Times New Roman" w:cs="Times New Roman"/>
         </w:rPr>
-        <w:t xml:space="preserve">Identifiers in a block of code are not allowed to have the same </w:t>
-      </w:r>
-      <w:proofErr w:type="spellStart"/>
-      <w:r>
-        <w:rPr>
-          <w:rFonts w:ascii="Times New Roman" w:hAnsi="Times New Roman" w:cs="Times New Roman"/>
-        </w:rPr>
-        <w:t>nams</w:t>
-      </w:r>
-      <w:proofErr w:type="spellEnd"/>
-      <w:r>
-        <w:rPr>
-          <w:rFonts w:ascii="Times New Roman" w:hAnsi="Times New Roman" w:cs="Times New Roman"/>
-        </w:rPr>
-        <w:t xml:space="preserve"> as identifiers in “parent” blocks in order not to hide them. </w:t>
+        <w:t xml:space="preserve">Identifiers in a block of code are not allowed to have the same nams as identifiers in “parent” blocks in order not to hide them. </w:t>
       </w:r>
     </w:p>
     <w:p>
@@ -3836,35 +3411,7 @@
                                 <w:sz w:val="18"/>
                                 <w:szCs w:val="18"/>
                               </w:rPr>
-                              <w:t xml:space="preserve">int </w:t>
-                            </w:r>
-                            <w:proofErr w:type="spellStart"/>
-                            <w:proofErr w:type="gramStart"/>
-                            <w:r>
-                              <w:rPr>
-                                <w:rFonts w:ascii="Courier New" w:hAnsi="Courier New" w:cs="Courier New"/>
-                                <w:sz w:val="18"/>
-                                <w:szCs w:val="18"/>
-                              </w:rPr>
-                              <w:t>gCcVector</w:t>
-                            </w:r>
-                            <w:proofErr w:type="spellEnd"/>
-                            <w:r>
-                              <w:rPr>
-                                <w:rFonts w:ascii="Courier New" w:hAnsi="Courier New" w:cs="Courier New"/>
-                                <w:sz w:val="18"/>
-                                <w:szCs w:val="18"/>
-                              </w:rPr>
-                              <w:t>;</w:t>
-                            </w:r>
-                            <w:proofErr w:type="gramEnd"/>
-                            <w:r>
-                              <w:rPr>
-                                <w:rFonts w:ascii="Courier New" w:hAnsi="Courier New" w:cs="Courier New"/>
-                                <w:sz w:val="18"/>
-                                <w:szCs w:val="18"/>
-                              </w:rPr>
-                              <w:t xml:space="preserve"> </w:t>
+                              <w:t xml:space="preserve">int gCcVector; </w:t>
                             </w:r>
                           </w:p>
                           <w:p>
@@ -3881,28 +3428,8 @@
                                 <w:sz w:val="18"/>
                                 <w:szCs w:val="18"/>
                               </w:rPr>
-                              <w:t xml:space="preserve">CC_LIST </w:t>
+                              <w:t>CC_LIST gList;</w:t>
                             </w:r>
-                            <w:proofErr w:type="spellStart"/>
-                            <w:proofErr w:type="gramStart"/>
-                            <w:r>
-                              <w:rPr>
-                                <w:rFonts w:ascii="Courier New" w:hAnsi="Courier New" w:cs="Courier New"/>
-                                <w:sz w:val="18"/>
-                                <w:szCs w:val="18"/>
-                              </w:rPr>
-                              <w:t>gList</w:t>
-                            </w:r>
-                            <w:proofErr w:type="spellEnd"/>
-                            <w:r>
-                              <w:rPr>
-                                <w:rFonts w:ascii="Courier New" w:hAnsi="Courier New" w:cs="Courier New"/>
-                                <w:sz w:val="18"/>
-                                <w:szCs w:val="18"/>
-                              </w:rPr>
-                              <w:t>;</w:t>
-                            </w:r>
-                            <w:proofErr w:type="gramEnd"/>
                           </w:p>
                         </w:txbxContent>
                       </wps:txbx>
@@ -3934,35 +3461,7 @@
                           <w:sz w:val="18"/>
                           <w:szCs w:val="18"/>
                         </w:rPr>
-                        <w:t xml:space="preserve">int </w:t>
-                      </w:r>
-                      <w:proofErr w:type="spellStart"/>
-                      <w:proofErr w:type="gramStart"/>
-                      <w:r>
-                        <w:rPr>
-                          <w:rFonts w:ascii="Courier New" w:hAnsi="Courier New" w:cs="Courier New"/>
-                          <w:sz w:val="18"/>
-                          <w:szCs w:val="18"/>
-                        </w:rPr>
-                        <w:t>gCcVector</w:t>
-                      </w:r>
-                      <w:proofErr w:type="spellEnd"/>
-                      <w:r>
-                        <w:rPr>
-                          <w:rFonts w:ascii="Courier New" w:hAnsi="Courier New" w:cs="Courier New"/>
-                          <w:sz w:val="18"/>
-                          <w:szCs w:val="18"/>
-                        </w:rPr>
-                        <w:t>;</w:t>
-                      </w:r>
-                      <w:proofErr w:type="gramEnd"/>
-                      <w:r>
-                        <w:rPr>
-                          <w:rFonts w:ascii="Courier New" w:hAnsi="Courier New" w:cs="Courier New"/>
-                          <w:sz w:val="18"/>
-                          <w:szCs w:val="18"/>
-                        </w:rPr>
-                        <w:t xml:space="preserve"> </w:t>
+                        <w:t xml:space="preserve">int gCcVector; </w:t>
                       </w:r>
                     </w:p>
                     <w:p>
@@ -3979,28 +3478,8 @@
                           <w:sz w:val="18"/>
                           <w:szCs w:val="18"/>
                         </w:rPr>
-                        <w:t xml:space="preserve">CC_LIST </w:t>
+                        <w:t>CC_LIST gList;</w:t>
                       </w:r>
-                      <w:proofErr w:type="spellStart"/>
-                      <w:proofErr w:type="gramStart"/>
-                      <w:r>
-                        <w:rPr>
-                          <w:rFonts w:ascii="Courier New" w:hAnsi="Courier New" w:cs="Courier New"/>
-                          <w:sz w:val="18"/>
-                          <w:szCs w:val="18"/>
-                        </w:rPr>
-                        <w:t>gList</w:t>
-                      </w:r>
-                      <w:proofErr w:type="spellEnd"/>
-                      <w:r>
-                        <w:rPr>
-                          <w:rFonts w:ascii="Courier New" w:hAnsi="Courier New" w:cs="Courier New"/>
-                          <w:sz w:val="18"/>
-                          <w:szCs w:val="18"/>
-                        </w:rPr>
-                        <w:t>;</w:t>
-                      </w:r>
-                      <w:proofErr w:type="gramEnd"/>
                     </w:p>
                   </w:txbxContent>
                 </v:textbox>
@@ -4022,21 +3501,7 @@
         <w:rPr>
           <w:rFonts w:ascii="Times New Roman" w:hAnsi="Times New Roman" w:cs="Times New Roman"/>
         </w:rPr>
-        <w:t xml:space="preserve">Identifiers in </w:t>
-      </w:r>
-      <w:proofErr w:type="gramStart"/>
-      <w:r>
-        <w:rPr>
-          <w:rFonts w:ascii="Times New Roman" w:hAnsi="Times New Roman" w:cs="Times New Roman"/>
-        </w:rPr>
-        <w:t>a functions</w:t>
-      </w:r>
-      <w:proofErr w:type="gramEnd"/>
-      <w:r>
-        <w:rPr>
-          <w:rFonts w:ascii="Times New Roman" w:hAnsi="Times New Roman" w:cs="Times New Roman"/>
-        </w:rPr>
-        <w:t xml:space="preserve"> are not allowed to have the same name as global identifiers in order not to hide them. </w:t>
+        <w:t xml:space="preserve">Identifiers in a functions are not allowed to have the same name as global identifiers in order not to hide them. </w:t>
       </w:r>
     </w:p>
     <w:p>
@@ -4099,21 +3564,7 @@
         <w:rPr>
           <w:rFonts w:ascii="Times New Roman" w:hAnsi="Times New Roman" w:cs="Times New Roman"/>
         </w:rPr>
-        <w:t xml:space="preserve"> </w:t>
-      </w:r>
-      <w:proofErr w:type="spellStart"/>
-      <w:r>
-        <w:rPr>
-          <w:rFonts w:ascii="Times New Roman" w:hAnsi="Times New Roman" w:cs="Times New Roman"/>
-        </w:rPr>
-        <w:t>for</w:t>
-      </w:r>
-      <w:proofErr w:type="spellEnd"/>
-      <w:r>
-        <w:rPr>
-          <w:rFonts w:ascii="Times New Roman" w:hAnsi="Times New Roman" w:cs="Times New Roman"/>
-        </w:rPr>
-        <w:t xml:space="preserve">, while, if, do, switch </w:t>
+        <w:t xml:space="preserve"> for, while, if, do, switch </w:t>
       </w:r>
       <w:r>
         <w:rPr>
@@ -4125,21 +3576,7 @@
         <w:rPr>
           <w:rFonts w:ascii="Times New Roman" w:hAnsi="Times New Roman" w:cs="Times New Roman"/>
         </w:rPr>
-        <w:t xml:space="preserve"> </w:t>
-      </w:r>
-      <w:proofErr w:type="gramStart"/>
-      <w:r>
-        <w:rPr>
-          <w:rFonts w:ascii="Times New Roman" w:hAnsi="Times New Roman" w:cs="Times New Roman"/>
-        </w:rPr>
-        <w:t>{ }</w:t>
-      </w:r>
-      <w:proofErr w:type="gramEnd"/>
-      <w:r>
-        <w:rPr>
-          <w:rFonts w:ascii="Times New Roman" w:hAnsi="Times New Roman" w:cs="Times New Roman"/>
-        </w:rPr>
-        <w:t xml:space="preserve">, </w:t>
+        <w:t xml:space="preserve"> { }, </w:t>
       </w:r>
       <w:r>
         <w:rPr>
@@ -4278,61 +3715,7 @@
                                 <w:sz w:val="18"/>
                                 <w:szCs w:val="18"/>
                               </w:rPr>
-                              <w:t>for (</w:t>
-                            </w:r>
-                            <w:proofErr w:type="spellStart"/>
-                            <w:r>
-                              <w:rPr>
-                                <w:rFonts w:ascii="Courier New" w:hAnsi="Courier New" w:cs="Courier New"/>
-                                <w:sz w:val="18"/>
-                                <w:szCs w:val="18"/>
-                              </w:rPr>
-                              <w:t>i</w:t>
-                            </w:r>
-                            <w:proofErr w:type="spellEnd"/>
-                            <w:r>
-                              <w:rPr>
-                                <w:rFonts w:ascii="Courier New" w:hAnsi="Courier New" w:cs="Courier New"/>
-                                <w:sz w:val="18"/>
-                                <w:szCs w:val="18"/>
-                              </w:rPr>
-                              <w:t xml:space="preserve"> = 0; </w:t>
-                            </w:r>
-                            <w:proofErr w:type="spellStart"/>
-                            <w:r>
-                              <w:rPr>
-                                <w:rFonts w:ascii="Courier New" w:hAnsi="Courier New" w:cs="Courier New"/>
-                                <w:sz w:val="18"/>
-                                <w:szCs w:val="18"/>
-                              </w:rPr>
-                              <w:t>i</w:t>
-                            </w:r>
-                            <w:proofErr w:type="spellEnd"/>
-                            <w:r>
-                              <w:rPr>
-                                <w:rFonts w:ascii="Courier New" w:hAnsi="Courier New" w:cs="Courier New"/>
-                                <w:sz w:val="18"/>
-                                <w:szCs w:val="18"/>
-                              </w:rPr>
-                              <w:t xml:space="preserve"> &lt; 100; </w:t>
-                            </w:r>
-                            <w:proofErr w:type="spellStart"/>
-                            <w:r>
-                              <w:rPr>
-                                <w:rFonts w:ascii="Courier New" w:hAnsi="Courier New" w:cs="Courier New"/>
-                                <w:sz w:val="18"/>
-                                <w:szCs w:val="18"/>
-                              </w:rPr>
-                              <w:t>i</w:t>
-                            </w:r>
-                            <w:proofErr w:type="spellEnd"/>
-                            <w:r>
-                              <w:rPr>
-                                <w:rFonts w:ascii="Courier New" w:hAnsi="Courier New" w:cs="Courier New"/>
-                                <w:sz w:val="18"/>
-                                <w:szCs w:val="18"/>
-                              </w:rPr>
-                              <w:t xml:space="preserve">++) </w:t>
+                              <w:t xml:space="preserve">for (i = 0; i &lt; 100; i++) </w:t>
                             </w:r>
                           </w:p>
                           <w:p>
@@ -4477,25 +3860,7 @@
                                 <w:sz w:val="18"/>
                                 <w:szCs w:val="18"/>
                               </w:rPr>
-                              <w:t xml:space="preserve">        x+</w:t>
-                            </w:r>
-                            <w:proofErr w:type="gramStart"/>
-                            <w:r>
-                              <w:rPr>
-                                <w:rFonts w:ascii="Courier New" w:hAnsi="Courier New" w:cs="Courier New"/>
-                                <w:sz w:val="18"/>
-                                <w:szCs w:val="18"/>
-                              </w:rPr>
-                              <w:t>+;</w:t>
-                            </w:r>
-                            <w:proofErr w:type="gramEnd"/>
-                            <w:r>
-                              <w:rPr>
-                                <w:rFonts w:ascii="Courier New" w:hAnsi="Courier New" w:cs="Courier New"/>
-                                <w:sz w:val="18"/>
-                                <w:szCs w:val="18"/>
-                              </w:rPr>
-                              <w:t xml:space="preserve"> </w:t>
+                              <w:t xml:space="preserve">        x++; </w:t>
                             </w:r>
                           </w:p>
                           <w:p>
@@ -4647,61 +4012,7 @@
                           <w:sz w:val="18"/>
                           <w:szCs w:val="18"/>
                         </w:rPr>
-                        <w:t>for (</w:t>
-                      </w:r>
-                      <w:proofErr w:type="spellStart"/>
-                      <w:r>
-                        <w:rPr>
-                          <w:rFonts w:ascii="Courier New" w:hAnsi="Courier New" w:cs="Courier New"/>
-                          <w:sz w:val="18"/>
-                          <w:szCs w:val="18"/>
-                        </w:rPr>
-                        <w:t>i</w:t>
-                      </w:r>
-                      <w:proofErr w:type="spellEnd"/>
-                      <w:r>
-                        <w:rPr>
-                          <w:rFonts w:ascii="Courier New" w:hAnsi="Courier New" w:cs="Courier New"/>
-                          <w:sz w:val="18"/>
-                          <w:szCs w:val="18"/>
-                        </w:rPr>
-                        <w:t xml:space="preserve"> = 0; </w:t>
-                      </w:r>
-                      <w:proofErr w:type="spellStart"/>
-                      <w:r>
-                        <w:rPr>
-                          <w:rFonts w:ascii="Courier New" w:hAnsi="Courier New" w:cs="Courier New"/>
-                          <w:sz w:val="18"/>
-                          <w:szCs w:val="18"/>
-                        </w:rPr>
-                        <w:t>i</w:t>
-                      </w:r>
-                      <w:proofErr w:type="spellEnd"/>
-                      <w:r>
-                        <w:rPr>
-                          <w:rFonts w:ascii="Courier New" w:hAnsi="Courier New" w:cs="Courier New"/>
-                          <w:sz w:val="18"/>
-                          <w:szCs w:val="18"/>
-                        </w:rPr>
-                        <w:t xml:space="preserve"> &lt; 100; </w:t>
-                      </w:r>
-                      <w:proofErr w:type="spellStart"/>
-                      <w:r>
-                        <w:rPr>
-                          <w:rFonts w:ascii="Courier New" w:hAnsi="Courier New" w:cs="Courier New"/>
-                          <w:sz w:val="18"/>
-                          <w:szCs w:val="18"/>
-                        </w:rPr>
-                        <w:t>i</w:t>
-                      </w:r>
-                      <w:proofErr w:type="spellEnd"/>
-                      <w:r>
-                        <w:rPr>
-                          <w:rFonts w:ascii="Courier New" w:hAnsi="Courier New" w:cs="Courier New"/>
-                          <w:sz w:val="18"/>
-                          <w:szCs w:val="18"/>
-                        </w:rPr>
-                        <w:t xml:space="preserve">++) </w:t>
+                        <w:t xml:space="preserve">for (i = 0; i &lt; 100; i++) </w:t>
                       </w:r>
                     </w:p>
                     <w:p>
@@ -4846,25 +4157,7 @@
                           <w:sz w:val="18"/>
                           <w:szCs w:val="18"/>
                         </w:rPr>
-                        <w:t xml:space="preserve">        x+</w:t>
-                      </w:r>
-                      <w:proofErr w:type="gramStart"/>
-                      <w:r>
-                        <w:rPr>
-                          <w:rFonts w:ascii="Courier New" w:hAnsi="Courier New" w:cs="Courier New"/>
-                          <w:sz w:val="18"/>
-                          <w:szCs w:val="18"/>
-                        </w:rPr>
-                        <w:t>+;</w:t>
-                      </w:r>
-                      <w:proofErr w:type="gramEnd"/>
-                      <w:r>
-                        <w:rPr>
-                          <w:rFonts w:ascii="Courier New" w:hAnsi="Courier New" w:cs="Courier New"/>
-                          <w:sz w:val="18"/>
-                          <w:szCs w:val="18"/>
-                        </w:rPr>
-                        <w:t xml:space="preserve"> </w:t>
+                        <w:t xml:space="preserve">        x++; </w:t>
                       </w:r>
                     </w:p>
                     <w:p>
@@ -5114,21 +4407,7 @@
           <w:rFonts w:ascii="Times New Roman" w:hAnsi="Times New Roman" w:cs="Times New Roman"/>
         </w:rPr>
         <w:lastRenderedPageBreak/>
-        <w:t xml:space="preserve">The name of </w:t>
-      </w:r>
-      <w:proofErr w:type="gramStart"/>
-      <w:r>
-        <w:rPr>
-          <w:rFonts w:ascii="Times New Roman" w:hAnsi="Times New Roman" w:cs="Times New Roman"/>
-        </w:rPr>
-        <w:t>the every</w:t>
-      </w:r>
-      <w:proofErr w:type="gramEnd"/>
-      <w:r>
-        <w:rPr>
-          <w:rFonts w:ascii="Times New Roman" w:hAnsi="Times New Roman" w:cs="Times New Roman"/>
-        </w:rPr>
-        <w:t xml:space="preserve"> class should start with Capital</w:t>
+        <w:t>The name of the every class should start with Capital</w:t>
       </w:r>
       <w:r>
         <w:rPr>

</xml_diff>